<commit_message>
Correção da documentação (#40)
</commit_message>
<xml_diff>
--- a/Entregador_Visualizando_Perfil.docx
+++ b/Entregador_Visualizando_Perfil.docx
@@ -1,8 +1,8 @@
 
 <file path=word/document.xml><?xml version="1.0" encoding="utf-8"?>
-<w:document xmlns:wpc="http://schemas.microsoft.com/office/word/2010/wordprocessingCanvas" xmlns:mc="http://schemas.openxmlformats.org/markup-compatibility/2006" xmlns:o="urn:schemas-microsoft-com:office:office" xmlns:r="http://schemas.openxmlformats.org/officeDocument/2006/relationships" xmlns:m="http://schemas.openxmlformats.org/officeDocument/2006/math" xmlns:v="urn:schemas-microsoft-com:vml" xmlns:wp14="http://schemas.microsoft.com/office/word/2010/wordprocessingDrawing" xmlns:wp="http://schemas.openxmlformats.org/drawingml/2006/wordprocessingDrawing" xmlns:w10="urn:schemas-microsoft-com:office:word" xmlns:w="http://schemas.openxmlformats.org/wordprocessingml/2006/main" xmlns:w14="http://schemas.microsoft.com/office/word/2010/wordml" xmlns:w15="http://schemas.microsoft.com/office/word/2012/wordml" xmlns:wpg="http://schemas.microsoft.com/office/word/2010/wordprocessingGroup" xmlns:wpi="http://schemas.microsoft.com/office/word/2010/wordprocessingInk" xmlns:wne="http://schemas.microsoft.com/office/word/2006/wordml" xmlns:wps="http://schemas.microsoft.com/office/word/2010/wordprocessingShape" mc:Ignorable="w14 w15 wp14">
+<w:document xmlns:wpc="http://schemas.microsoft.com/office/word/2010/wordprocessingCanvas" xmlns:mc="http://schemas.openxmlformats.org/markup-compatibility/2006" xmlns:o="urn:schemas-microsoft-com:office:office" xmlns:r="http://schemas.openxmlformats.org/officeDocument/2006/relationships" xmlns:m="http://schemas.openxmlformats.org/officeDocument/2006/math" xmlns:v="urn:schemas-microsoft-com:vml" xmlns:wp14="http://schemas.microsoft.com/office/word/2010/wordprocessingDrawing" xmlns:wp="http://schemas.openxmlformats.org/drawingml/2006/wordprocessingDrawing" xmlns:w10="urn:schemas-microsoft-com:office:word" xmlns:w="http://schemas.openxmlformats.org/wordprocessingml/2006/main" xmlns:w14="http://schemas.microsoft.com/office/word/2010/wordml" xmlns:w15="http://schemas.microsoft.com/office/word/2012/wordml" xmlns:wpg="http://schemas.microsoft.com/office/word/2010/wordprocessingGroup" xmlns:wpi="http://schemas.microsoft.com/office/word/2010/wordprocessingInk" xmlns:wne="http://schemas.microsoft.com/office/word/2006/wordml" xmlns:wps="http://schemas.microsoft.com/office/word/2010/wordprocessingShape" xmlns:a="http://schemas.openxmlformats.org/drawingml/2006/main" xmlns:pic="http://schemas.openxmlformats.org/drawingml/2006/picture" xmlns:a14="http://schemas.microsoft.com/office/drawing/2010/main" mc:Ignorable="w14 w15 wp14">
   <w:body>
-    <w:p xmlns:wp14="http://schemas.microsoft.com/office/word/2010/wordml" wp14:textId="127D5592">
+    <w:p>
       <w:pPr>
         <w:spacing w:after="160" w:line="257" w:lineRule="auto"/>
         <w:jc w:val="right"/>
@@ -21,7 +21,11 @@
           <w:lang w:val="pt-BR"/>
         </w:rPr>
       </w:pPr>
-      <w:r>
+    </w:p>
+    <w:p>
+      <w:pPr>
+        <w:spacing w:after="160" w:line="257" w:lineRule="auto"/>
+        <w:jc w:val="right"/>
         <w:rPr>
           <w:rFonts w:ascii="Segoe UI" w:hAnsi="Segoe UI" w:eastAsia="Segoe UI" w:cs="Segoe UI"/>
           <w:b w:val="1"/>
@@ -36,29 +40,12 @@
           <w:szCs w:val="28"/>
           <w:lang w:val="pt-BR"/>
         </w:rPr>
-        <w:t>Entregador_Visualizar_O_Perfil</w:t>
-      </w:r>
-    </w:p>
-    <w:p xmlns:wp14="http://schemas.microsoft.com/office/word/2010/wordml" wp14:textId="6546D214">
+      </w:pPr>
+    </w:p>
+    <w:p>
       <w:pPr>
         <w:spacing w:after="160" w:line="257" w:lineRule="auto"/>
         <w:jc w:val="right"/>
-        <w:rPr>
-          <w:rFonts w:ascii="Segoe UI" w:hAnsi="Segoe UI" w:eastAsia="Segoe UI" w:cs="Segoe UI"/>
-          <w:b w:val="0"/>
-          <w:bCs w:val="0"/>
-          <w:i w:val="0"/>
-          <w:iCs w:val="0"/>
-          <w:caps w:val="0"/>
-          <w:smallCaps w:val="0"/>
-          <w:noProof w:val="0"/>
-          <w:color w:val="000000" w:themeColor="text1" w:themeTint="FF" w:themeShade="FF"/>
-          <w:sz w:val="28"/>
-          <w:szCs w:val="28"/>
-          <w:lang w:val="pt-BR"/>
-        </w:rPr>
-      </w:pPr>
-      <w:r>
         <w:rPr>
           <w:rFonts w:ascii="Segoe UI" w:hAnsi="Segoe UI" w:eastAsia="Segoe UI" w:cs="Segoe UI"/>
           <w:b w:val="1"/>
@@ -73,6 +60,203 @@
           <w:szCs w:val="28"/>
           <w:lang w:val="pt-BR"/>
         </w:rPr>
+      </w:pPr>
+    </w:p>
+    <w:p>
+      <w:pPr>
+        <w:spacing w:after="160" w:line="257" w:lineRule="auto"/>
+        <w:jc w:val="right"/>
+        <w:rPr>
+          <w:rFonts w:ascii="Segoe UI" w:hAnsi="Segoe UI" w:eastAsia="Segoe UI" w:cs="Segoe UI"/>
+          <w:b w:val="1"/>
+          <w:bCs w:val="1"/>
+          <w:i w:val="0"/>
+          <w:iCs w:val="0"/>
+          <w:caps w:val="0"/>
+          <w:smallCaps w:val="0"/>
+          <w:noProof w:val="0"/>
+          <w:color w:val="000000" w:themeColor="text1" w:themeTint="FF" w:themeShade="FF"/>
+          <w:sz w:val="28"/>
+          <w:szCs w:val="28"/>
+          <w:lang w:val="pt-BR"/>
+        </w:rPr>
+      </w:pPr>
+    </w:p>
+    <w:p>
+      <w:pPr>
+        <w:pStyle w:val="Normal"/>
+        <w:spacing w:after="160" w:line="257" w:lineRule="auto"/>
+        <w:jc w:val="right"/>
+        <w:rPr>
+          <w:rFonts w:ascii="Segoe UI" w:hAnsi="Segoe UI" w:eastAsia="Segoe UI" w:cs="Segoe UI"/>
+          <w:b w:val="1"/>
+          <w:bCs w:val="1"/>
+          <w:i w:val="0"/>
+          <w:iCs w:val="0"/>
+          <w:caps w:val="0"/>
+          <w:smallCaps w:val="0"/>
+          <w:noProof w:val="0"/>
+          <w:color w:val="000000" w:themeColor="text1" w:themeTint="FF" w:themeShade="FF"/>
+          <w:sz w:val="28"/>
+          <w:szCs w:val="28"/>
+          <w:lang w:val="pt-BR"/>
+        </w:rPr>
+      </w:pPr>
+    </w:p>
+    <w:p>
+      <w:pPr>
+        <w:pStyle w:val="Normal"/>
+        <w:spacing w:after="160" w:line="257" w:lineRule="auto"/>
+        <w:jc w:val="right"/>
+        <w:rPr>
+          <w:rFonts w:ascii="Segoe UI" w:hAnsi="Segoe UI" w:eastAsia="Segoe UI" w:cs="Segoe UI"/>
+          <w:b w:val="1"/>
+          <w:bCs w:val="1"/>
+          <w:i w:val="0"/>
+          <w:iCs w:val="0"/>
+          <w:caps w:val="0"/>
+          <w:smallCaps w:val="0"/>
+          <w:noProof w:val="0"/>
+          <w:color w:val="000000" w:themeColor="text1" w:themeTint="FF" w:themeShade="FF"/>
+          <w:sz w:val="28"/>
+          <w:szCs w:val="28"/>
+          <w:lang w:val="pt-BR"/>
+        </w:rPr>
+      </w:pPr>
+    </w:p>
+    <w:p>
+      <w:pPr>
+        <w:pStyle w:val="Normal"/>
+        <w:spacing w:after="160" w:line="257" w:lineRule="auto"/>
+        <w:jc w:val="right"/>
+        <w:rPr>
+          <w:rFonts w:ascii="Segoe UI" w:hAnsi="Segoe UI" w:eastAsia="Segoe UI" w:cs="Segoe UI"/>
+          <w:b w:val="1"/>
+          <w:bCs w:val="1"/>
+          <w:i w:val="0"/>
+          <w:iCs w:val="0"/>
+          <w:caps w:val="0"/>
+          <w:smallCaps w:val="0"/>
+          <w:noProof w:val="0"/>
+          <w:color w:val="000000" w:themeColor="text1" w:themeTint="FF" w:themeShade="FF"/>
+          <w:sz w:val="28"/>
+          <w:szCs w:val="28"/>
+          <w:lang w:val="pt-BR"/>
+        </w:rPr>
+      </w:pPr>
+    </w:p>
+    <w:p>
+      <w:pPr>
+        <w:pStyle w:val="Normal"/>
+        <w:spacing w:after="160" w:line="257" w:lineRule="auto"/>
+        <w:jc w:val="right"/>
+        <w:rPr>
+          <w:rFonts w:ascii="Segoe UI" w:hAnsi="Segoe UI" w:eastAsia="Segoe UI" w:cs="Segoe UI"/>
+          <w:b w:val="1"/>
+          <w:bCs w:val="1"/>
+          <w:i w:val="0"/>
+          <w:iCs w:val="0"/>
+          <w:caps w:val="0"/>
+          <w:smallCaps w:val="0"/>
+          <w:noProof w:val="0"/>
+          <w:color w:val="000000" w:themeColor="text1" w:themeTint="FF" w:themeShade="FF"/>
+          <w:sz w:val="28"/>
+          <w:szCs w:val="28"/>
+          <w:lang w:val="pt-BR"/>
+        </w:rPr>
+      </w:pPr>
+    </w:p>
+    <w:p>
+      <w:pPr>
+        <w:spacing w:after="160" w:line="257" w:lineRule="auto"/>
+        <w:jc w:val="right"/>
+        <w:rPr>
+          <w:rFonts w:ascii="Segoe UI" w:hAnsi="Segoe UI" w:eastAsia="Segoe UI" w:cs="Segoe UI"/>
+          <w:b w:val="1"/>
+          <w:bCs w:val="1"/>
+          <w:i w:val="0"/>
+          <w:iCs w:val="0"/>
+          <w:caps w:val="0"/>
+          <w:smallCaps w:val="0"/>
+          <w:noProof w:val="0"/>
+          <w:color w:val="000000" w:themeColor="text1" w:themeTint="FF" w:themeShade="FF"/>
+          <w:sz w:val="28"/>
+          <w:szCs w:val="28"/>
+          <w:lang w:val="pt-BR"/>
+        </w:rPr>
+      </w:pPr>
+    </w:p>
+    <w:p xmlns:wp14="http://schemas.microsoft.com/office/word/2010/wordml" wp14:textId="1FE5B503">
+      <w:pPr>
+        <w:spacing w:after="160" w:line="257" w:lineRule="auto"/>
+        <w:jc w:val="right"/>
+        <w:rPr>
+          <w:rFonts w:ascii="Segoe UI" w:hAnsi="Segoe UI" w:eastAsia="Segoe UI" w:cs="Segoe UI"/>
+          <w:b w:val="1"/>
+          <w:bCs w:val="1"/>
+          <w:i w:val="0"/>
+          <w:iCs w:val="0"/>
+          <w:caps w:val="0"/>
+          <w:smallCaps w:val="0"/>
+          <w:noProof w:val="0"/>
+          <w:color w:val="000000" w:themeColor="text1" w:themeTint="FF" w:themeShade="FF"/>
+          <w:sz w:val="28"/>
+          <w:szCs w:val="28"/>
+          <w:lang w:val="pt-BR"/>
+        </w:rPr>
+      </w:pPr>
+      <w:r>
+        <w:rPr>
+          <w:rFonts w:ascii="Segoe UI" w:hAnsi="Segoe UI" w:eastAsia="Segoe UI" w:cs="Segoe UI"/>
+          <w:b w:val="1"/>
+          <w:bCs w:val="1"/>
+          <w:i w:val="0"/>
+          <w:iCs w:val="0"/>
+          <w:caps w:val="0"/>
+          <w:smallCaps w:val="0"/>
+          <w:noProof w:val="0"/>
+          <w:color w:val="000000" w:themeColor="text1" w:themeTint="FF" w:themeShade="FF"/>
+          <w:sz w:val="28"/>
+          <w:szCs w:val="28"/>
+          <w:lang w:val="pt-BR"/>
+        </w:rPr>
+        <w:t>Entregador_Visualizando_Perfil</w:t>
+      </w:r>
+    </w:p>
+    <w:p xmlns:wp14="http://schemas.microsoft.com/office/word/2010/wordml" wp14:textId="6546D214">
+      <w:pPr>
+        <w:spacing w:after="160" w:line="257" w:lineRule="auto"/>
+        <w:jc w:val="right"/>
+        <w:rPr>
+          <w:rFonts w:ascii="Segoe UI" w:hAnsi="Segoe UI" w:eastAsia="Segoe UI" w:cs="Segoe UI"/>
+          <w:b w:val="0"/>
+          <w:bCs w:val="0"/>
+          <w:i w:val="0"/>
+          <w:iCs w:val="0"/>
+          <w:caps w:val="0"/>
+          <w:smallCaps w:val="0"/>
+          <w:noProof w:val="0"/>
+          <w:color w:val="000000" w:themeColor="text1" w:themeTint="FF" w:themeShade="FF"/>
+          <w:sz w:val="28"/>
+          <w:szCs w:val="28"/>
+          <w:lang w:val="pt-BR"/>
+        </w:rPr>
+      </w:pPr>
+      <w:r>
+        <w:rPr>
+          <w:rFonts w:ascii="Segoe UI" w:hAnsi="Segoe UI" w:eastAsia="Segoe UI" w:cs="Segoe UI"/>
+          <w:b w:val="1"/>
+          <w:bCs w:val="1"/>
+          <w:i w:val="0"/>
+          <w:iCs w:val="0"/>
+          <w:caps w:val="0"/>
+          <w:smallCaps w:val="0"/>
+          <w:noProof w:val="0"/>
+          <w:color w:val="000000" w:themeColor="text1" w:themeTint="FF" w:themeShade="FF"/>
+          <w:sz w:val="28"/>
+          <w:szCs w:val="28"/>
+          <w:lang w:val="pt-BR"/>
+        </w:rPr>
         <w:t>Flash Food</w:t>
       </w:r>
     </w:p>
@@ -113,26 +297,10 @@
         <w:t xml:space="preserve"> </w:t>
       </w:r>
     </w:p>
-    <w:p xmlns:wp14="http://schemas.microsoft.com/office/word/2010/wordml" wp14:textId="5D74BB4C">
+    <w:p xmlns:wp14="http://schemas.microsoft.com/office/word/2010/wordml" wp14:textId="3F628D9B">
       <w:pPr>
         <w:spacing w:after="160" w:line="257" w:lineRule="auto"/>
         <w:jc w:val="right"/>
-        <w:rPr>
-          <w:rFonts w:ascii="Segoe UI" w:hAnsi="Segoe UI" w:eastAsia="Segoe UI" w:cs="Segoe UI"/>
-          <w:b w:val="0"/>
-          <w:bCs w:val="0"/>
-          <w:i w:val="0"/>
-          <w:iCs w:val="0"/>
-          <w:caps w:val="0"/>
-          <w:smallCaps w:val="0"/>
-          <w:noProof w:val="0"/>
-          <w:color w:val="000000" w:themeColor="text1" w:themeTint="FF" w:themeShade="FF"/>
-          <w:sz w:val="28"/>
-          <w:szCs w:val="28"/>
-          <w:lang w:val="pt-BR"/>
-        </w:rPr>
-      </w:pPr>
-      <w:r>
         <w:rPr>
           <w:rFonts w:ascii="Segoe UI" w:hAnsi="Segoe UI" w:eastAsia="Segoe UI" w:cs="Segoe UI"/>
           <w:b w:val="1"/>
@@ -147,6 +315,83 @@
           <w:szCs w:val="28"/>
           <w:lang w:val="pt-BR"/>
         </w:rPr>
+      </w:pPr>
+    </w:p>
+    <w:p xmlns:wp14="http://schemas.microsoft.com/office/word/2010/wordml" wp14:textId="03C46D82">
+      <w:pPr>
+        <w:spacing w:after="160" w:line="257" w:lineRule="auto"/>
+        <w:jc w:val="right"/>
+        <w:rPr>
+          <w:rFonts w:ascii="Segoe UI" w:hAnsi="Segoe UI" w:eastAsia="Segoe UI" w:cs="Segoe UI"/>
+          <w:b w:val="1"/>
+          <w:bCs w:val="1"/>
+          <w:i w:val="0"/>
+          <w:iCs w:val="0"/>
+          <w:caps w:val="0"/>
+          <w:smallCaps w:val="0"/>
+          <w:noProof w:val="0"/>
+          <w:color w:val="000000" w:themeColor="text1" w:themeTint="FF" w:themeShade="FF"/>
+          <w:sz w:val="28"/>
+          <w:szCs w:val="28"/>
+          <w:lang w:val="pt-BR"/>
+        </w:rPr>
+      </w:pPr>
+    </w:p>
+    <w:p xmlns:wp14="http://schemas.microsoft.com/office/word/2010/wordml" wp14:textId="43CE0495">
+      <w:pPr>
+        <w:spacing w:after="160" w:line="257" w:lineRule="auto"/>
+        <w:jc w:val="right"/>
+        <w:rPr>
+          <w:rFonts w:ascii="Segoe UI" w:hAnsi="Segoe UI" w:eastAsia="Segoe UI" w:cs="Segoe UI"/>
+          <w:b w:val="1"/>
+          <w:bCs w:val="1"/>
+          <w:i w:val="0"/>
+          <w:iCs w:val="0"/>
+          <w:caps w:val="0"/>
+          <w:smallCaps w:val="0"/>
+          <w:noProof w:val="0"/>
+          <w:color w:val="000000" w:themeColor="text1" w:themeTint="FF" w:themeShade="FF"/>
+          <w:sz w:val="28"/>
+          <w:szCs w:val="28"/>
+          <w:lang w:val="pt-BR"/>
+        </w:rPr>
+      </w:pPr>
+    </w:p>
+    <w:p xmlns:wp14="http://schemas.microsoft.com/office/word/2010/wordml" wp14:textId="09210E9D">
+      <w:pPr>
+        <w:pStyle w:val="Normal"/>
+        <w:spacing w:after="160" w:line="257" w:lineRule="auto"/>
+        <w:jc w:val="right"/>
+        <w:rPr>
+          <w:rFonts w:ascii="Segoe UI" w:hAnsi="Segoe UI" w:eastAsia="Segoe UI" w:cs="Segoe UI"/>
+          <w:b w:val="0"/>
+          <w:bCs w:val="0"/>
+          <w:i w:val="0"/>
+          <w:iCs w:val="0"/>
+          <w:caps w:val="0"/>
+          <w:smallCaps w:val="0"/>
+          <w:noProof w:val="0"/>
+          <w:color w:val="000000" w:themeColor="text1" w:themeTint="FF" w:themeShade="FF"/>
+          <w:sz w:val="28"/>
+          <w:szCs w:val="28"/>
+          <w:lang w:val="pt-BR"/>
+        </w:rPr>
+      </w:pPr>
+      <w:r>
+        <w:rPr>
+          <w:rFonts w:ascii="Segoe UI" w:hAnsi="Segoe UI" w:eastAsia="Segoe UI" w:cs="Segoe UI"/>
+          <w:b w:val="1"/>
+          <w:bCs w:val="1"/>
+          <w:i w:val="0"/>
+          <w:iCs w:val="0"/>
+          <w:caps w:val="0"/>
+          <w:smallCaps w:val="0"/>
+          <w:noProof w:val="0"/>
+          <w:color w:val="000000" w:themeColor="text1" w:themeTint="FF" w:themeShade="FF"/>
+          <w:sz w:val="28"/>
+          <w:szCs w:val="28"/>
+          <w:lang w:val="pt-BR"/>
+        </w:rPr>
         <w:t xml:space="preserve"> </w:t>
       </w:r>
     </w:p>
@@ -392,7 +637,7 @@
         <w:t xml:space="preserve">  </w:t>
       </w:r>
     </w:p>
-    <w:p xmlns:wp14="http://schemas.microsoft.com/office/word/2010/wordml" wp14:textId="1AED4413">
+    <w:p xmlns:wp14="http://schemas.microsoft.com/office/word/2010/wordml" wp14:textId="4C99889B">
       <w:pPr>
         <w:spacing w:after="160" w:line="257" w:lineRule="auto"/>
         <w:jc w:val="right"/>
@@ -426,138 +671,7 @@
           <w:szCs w:val="28"/>
           <w:lang w:val="pt-BR"/>
         </w:rPr>
-        <w:t xml:space="preserve"> </w:t>
-      </w:r>
-    </w:p>
-    <w:p xmlns:wp14="http://schemas.microsoft.com/office/word/2010/wordml" wp14:textId="6A01762C">
-      <w:pPr>
-        <w:spacing w:after="160" w:line="257" w:lineRule="auto"/>
-        <w:jc w:val="right"/>
-        <w:rPr>
-          <w:rFonts w:ascii="Segoe UI" w:hAnsi="Segoe UI" w:eastAsia="Segoe UI" w:cs="Segoe UI"/>
-          <w:b w:val="0"/>
-          <w:bCs w:val="0"/>
-          <w:i w:val="0"/>
-          <w:iCs w:val="0"/>
-          <w:caps w:val="0"/>
-          <w:smallCaps w:val="0"/>
-          <w:noProof w:val="0"/>
-          <w:color w:val="000000" w:themeColor="text1" w:themeTint="FF" w:themeShade="FF"/>
-          <w:sz w:val="28"/>
-          <w:szCs w:val="28"/>
-          <w:lang w:val="pt-BR"/>
-        </w:rPr>
-      </w:pPr>
-    </w:p>
-    <w:p xmlns:wp14="http://schemas.microsoft.com/office/word/2010/wordml" wp14:textId="7D489574">
-      <w:pPr>
-        <w:spacing w:after="160" w:line="257" w:lineRule="auto"/>
-        <w:jc w:val="right"/>
-        <w:rPr>
-          <w:rFonts w:ascii="Segoe UI" w:hAnsi="Segoe UI" w:eastAsia="Segoe UI" w:cs="Segoe UI"/>
-          <w:b w:val="0"/>
-          <w:bCs w:val="0"/>
-          <w:i w:val="0"/>
-          <w:iCs w:val="0"/>
-          <w:caps w:val="0"/>
-          <w:smallCaps w:val="0"/>
-          <w:noProof w:val="0"/>
-          <w:color w:val="000000" w:themeColor="text1" w:themeTint="FF" w:themeShade="FF"/>
-          <w:sz w:val="28"/>
-          <w:szCs w:val="28"/>
-          <w:lang w:val="pt-BR"/>
-        </w:rPr>
-      </w:pPr>
-      <w:r>
-        <w:rPr>
-          <w:rFonts w:ascii="Segoe UI" w:hAnsi="Segoe UI" w:eastAsia="Segoe UI" w:cs="Segoe UI"/>
-          <w:b w:val="1"/>
-          <w:bCs w:val="1"/>
-          <w:i w:val="0"/>
-          <w:iCs w:val="0"/>
-          <w:caps w:val="0"/>
-          <w:smallCaps w:val="0"/>
-          <w:noProof w:val="0"/>
-          <w:color w:val="000000" w:themeColor="text1" w:themeTint="FF" w:themeShade="FF"/>
-          <w:sz w:val="28"/>
-          <w:szCs w:val="28"/>
-          <w:lang w:val="pt-BR"/>
-        </w:rPr>
-        <w:t xml:space="preserve"> </w:t>
-      </w:r>
-    </w:p>
-    <w:p xmlns:wp14="http://schemas.microsoft.com/office/word/2010/wordml" wp14:textId="12B2CC06">
-      <w:pPr>
-        <w:spacing w:after="160" w:line="257" w:lineRule="auto"/>
-        <w:jc w:val="right"/>
-        <w:rPr>
-          <w:rFonts w:ascii="Segoe UI" w:hAnsi="Segoe UI" w:eastAsia="Segoe UI" w:cs="Segoe UI"/>
-          <w:b w:val="0"/>
-          <w:bCs w:val="0"/>
-          <w:i w:val="0"/>
-          <w:iCs w:val="0"/>
-          <w:caps w:val="0"/>
-          <w:smallCaps w:val="0"/>
-          <w:noProof w:val="0"/>
-          <w:color w:val="000000" w:themeColor="text1" w:themeTint="FF" w:themeShade="FF"/>
-          <w:sz w:val="28"/>
-          <w:szCs w:val="28"/>
-          <w:lang w:val="pt-BR"/>
-        </w:rPr>
-      </w:pPr>
-      <w:r>
-        <w:rPr>
-          <w:rFonts w:ascii="Segoe UI" w:hAnsi="Segoe UI" w:eastAsia="Segoe UI" w:cs="Segoe UI"/>
-          <w:b w:val="1"/>
-          <w:bCs w:val="1"/>
-          <w:i w:val="0"/>
-          <w:iCs w:val="0"/>
-          <w:caps w:val="0"/>
-          <w:smallCaps w:val="0"/>
-          <w:noProof w:val="0"/>
-          <w:color w:val="000000" w:themeColor="text1" w:themeTint="FF" w:themeShade="FF"/>
-          <w:sz w:val="28"/>
-          <w:szCs w:val="28"/>
-          <w:lang w:val="pt-BR"/>
-        </w:rPr>
-        <w:t xml:space="preserve"> </w:t>
-      </w:r>
-    </w:p>
-    <w:p xmlns:wp14="http://schemas.microsoft.com/office/word/2010/wordml" wp14:textId="06CE1726">
-      <w:pPr>
-        <w:spacing w:after="160" w:line="257" w:lineRule="auto"/>
-        <w:jc w:val="right"/>
-        <w:rPr>
-          <w:rFonts w:ascii="Segoe UI" w:hAnsi="Segoe UI" w:eastAsia="Segoe UI" w:cs="Segoe UI"/>
-          <w:b w:val="0"/>
-          <w:bCs w:val="0"/>
-          <w:i w:val="0"/>
-          <w:iCs w:val="0"/>
-          <w:caps w:val="0"/>
-          <w:smallCaps w:val="0"/>
-          <w:noProof w:val="0"/>
-          <w:color w:val="000000" w:themeColor="text1" w:themeTint="FF" w:themeShade="FF"/>
-          <w:sz w:val="28"/>
-          <w:szCs w:val="28"/>
-          <w:lang w:val="pt-BR"/>
-        </w:rPr>
-      </w:pPr>
-      <w:r>
-        <w:rPr>
-          <w:rFonts w:ascii="Segoe UI" w:hAnsi="Segoe UI" w:eastAsia="Segoe UI" w:cs="Segoe UI"/>
-          <w:b w:val="1"/>
-          <w:bCs w:val="1"/>
-          <w:i w:val="0"/>
-          <w:iCs w:val="0"/>
-          <w:caps w:val="0"/>
-          <w:smallCaps w:val="0"/>
-          <w:noProof w:val="0"/>
-          <w:color w:val="000000" w:themeColor="text1" w:themeTint="FF" w:themeShade="FF"/>
-          <w:sz w:val="28"/>
-          <w:szCs w:val="28"/>
-          <w:lang w:val="pt-BR"/>
-        </w:rPr>
-        <w:t xml:space="preserve"> </w:t>
+        <w:t xml:space="preserve">  </w:t>
       </w:r>
     </w:p>
     <w:p xmlns:wp14="http://schemas.microsoft.com/office/word/2010/wordml" wp14:textId="49130F24">
@@ -653,21 +767,28 @@
               <w:spacing w:line="240" w:lineRule="auto"/>
               <w:jc w:val="center"/>
               <w:rPr>
-                <w:b w:val="0"/>
-                <w:bCs w:val="0"/>
-                <w:i w:val="0"/>
-                <w:iCs w:val="0"/>
+                <w:rFonts w:ascii="Arial" w:hAnsi="Arial" w:eastAsia="Arial" w:cs="Arial"/>
+                <w:b w:val="0"/>
+                <w:bCs w:val="0"/>
+                <w:i w:val="0"/>
+                <w:iCs w:val="0"/>
+                <w:caps w:val="0"/>
+                <w:smallCaps w:val="0"/>
                 <w:color w:val="000000" w:themeColor="text1" w:themeTint="FF" w:themeShade="FF"/>
                 <w:sz w:val="20"/>
                 <w:szCs w:val="20"/>
+                <w:lang w:val="pt-BR"/>
               </w:rPr>
             </w:pPr>
             <w:r>
               <w:rPr>
-                <w:b w:val="1"/>
-                <w:bCs w:val="1"/>
-                <w:i w:val="0"/>
-                <w:iCs w:val="0"/>
+                <w:rFonts w:ascii="Arial" w:hAnsi="Arial" w:eastAsia="Arial" w:cs="Arial"/>
+                <w:b w:val="0"/>
+                <w:bCs w:val="0"/>
+                <w:i w:val="1"/>
+                <w:iCs w:val="1"/>
+                <w:caps w:val="0"/>
+                <w:smallCaps w:val="0"/>
                 <w:color w:val="000000" w:themeColor="text1" w:themeTint="FF" w:themeShade="FF"/>
                 <w:sz w:val="20"/>
                 <w:szCs w:val="20"/>
@@ -694,21 +815,28 @@
               <w:spacing w:line="240" w:lineRule="auto"/>
               <w:jc w:val="center"/>
               <w:rPr>
-                <w:b w:val="0"/>
-                <w:bCs w:val="0"/>
-                <w:i w:val="0"/>
-                <w:iCs w:val="0"/>
+                <w:rFonts w:ascii="Arial" w:hAnsi="Arial" w:eastAsia="Arial" w:cs="Arial"/>
+                <w:b w:val="0"/>
+                <w:bCs w:val="0"/>
+                <w:i w:val="0"/>
+                <w:iCs w:val="0"/>
+                <w:caps w:val="0"/>
+                <w:smallCaps w:val="0"/>
                 <w:color w:val="000000" w:themeColor="text1" w:themeTint="FF" w:themeShade="FF"/>
                 <w:sz w:val="20"/>
                 <w:szCs w:val="20"/>
+                <w:lang w:val="pt-BR"/>
               </w:rPr>
             </w:pPr>
             <w:r>
               <w:rPr>
-                <w:b w:val="1"/>
-                <w:bCs w:val="1"/>
-                <w:i w:val="0"/>
-                <w:iCs w:val="0"/>
+                <w:rFonts w:ascii="Arial" w:hAnsi="Arial" w:eastAsia="Arial" w:cs="Arial"/>
+                <w:b w:val="0"/>
+                <w:bCs w:val="0"/>
+                <w:i w:val="1"/>
+                <w:iCs w:val="1"/>
+                <w:caps w:val="0"/>
+                <w:smallCaps w:val="0"/>
                 <w:color w:val="000000" w:themeColor="text1" w:themeTint="FF" w:themeShade="FF"/>
                 <w:sz w:val="20"/>
                 <w:szCs w:val="20"/>
@@ -735,21 +863,28 @@
               <w:spacing w:line="240" w:lineRule="auto"/>
               <w:jc w:val="center"/>
               <w:rPr>
-                <w:b w:val="0"/>
-                <w:bCs w:val="0"/>
-                <w:i w:val="0"/>
-                <w:iCs w:val="0"/>
+                <w:rFonts w:ascii="Arial" w:hAnsi="Arial" w:eastAsia="Arial" w:cs="Arial"/>
+                <w:b w:val="0"/>
+                <w:bCs w:val="0"/>
+                <w:i w:val="0"/>
+                <w:iCs w:val="0"/>
+                <w:caps w:val="0"/>
+                <w:smallCaps w:val="0"/>
                 <w:color w:val="000000" w:themeColor="text1" w:themeTint="FF" w:themeShade="FF"/>
                 <w:sz w:val="20"/>
                 <w:szCs w:val="20"/>
+                <w:lang w:val="pt-BR"/>
               </w:rPr>
             </w:pPr>
             <w:r>
               <w:rPr>
-                <w:b w:val="1"/>
-                <w:bCs w:val="1"/>
-                <w:i w:val="0"/>
-                <w:iCs w:val="0"/>
+                <w:rFonts w:ascii="Arial" w:hAnsi="Arial" w:eastAsia="Arial" w:cs="Arial"/>
+                <w:b w:val="0"/>
+                <w:bCs w:val="0"/>
+                <w:i w:val="1"/>
+                <w:iCs w:val="1"/>
+                <w:caps w:val="0"/>
+                <w:smallCaps w:val="0"/>
                 <w:color w:val="000000" w:themeColor="text1" w:themeTint="FF" w:themeShade="FF"/>
                 <w:sz w:val="20"/>
                 <w:szCs w:val="20"/>
@@ -776,21 +911,28 @@
               <w:spacing w:line="240" w:lineRule="auto"/>
               <w:jc w:val="center"/>
               <w:rPr>
-                <w:b w:val="0"/>
-                <w:bCs w:val="0"/>
-                <w:i w:val="0"/>
-                <w:iCs w:val="0"/>
+                <w:rFonts w:ascii="Arial" w:hAnsi="Arial" w:eastAsia="Arial" w:cs="Arial"/>
+                <w:b w:val="0"/>
+                <w:bCs w:val="0"/>
+                <w:i w:val="0"/>
+                <w:iCs w:val="0"/>
+                <w:caps w:val="0"/>
+                <w:smallCaps w:val="0"/>
                 <w:color w:val="000000" w:themeColor="text1" w:themeTint="FF" w:themeShade="FF"/>
                 <w:sz w:val="20"/>
                 <w:szCs w:val="20"/>
+                <w:lang w:val="pt-BR"/>
               </w:rPr>
             </w:pPr>
             <w:r>
               <w:rPr>
-                <w:b w:val="1"/>
-                <w:bCs w:val="1"/>
-                <w:i w:val="0"/>
-                <w:iCs w:val="0"/>
+                <w:rFonts w:ascii="Arial" w:hAnsi="Arial" w:eastAsia="Arial" w:cs="Arial"/>
+                <w:b w:val="0"/>
+                <w:bCs w:val="0"/>
+                <w:i w:val="1"/>
+                <w:iCs w:val="1"/>
+                <w:caps w:val="0"/>
+                <w:smallCaps w:val="0"/>
                 <w:color w:val="000000" w:themeColor="text1" w:themeTint="FF" w:themeShade="FF"/>
                 <w:sz w:val="20"/>
                 <w:szCs w:val="20"/>
@@ -817,21 +959,28 @@
               <w:spacing w:line="240" w:lineRule="auto"/>
               <w:jc w:val="center"/>
               <w:rPr>
-                <w:b w:val="0"/>
-                <w:bCs w:val="0"/>
-                <w:i w:val="0"/>
-                <w:iCs w:val="0"/>
+                <w:rFonts w:ascii="Arial" w:hAnsi="Arial" w:eastAsia="Arial" w:cs="Arial"/>
+                <w:b w:val="0"/>
+                <w:bCs w:val="0"/>
+                <w:i w:val="0"/>
+                <w:iCs w:val="0"/>
+                <w:caps w:val="0"/>
+                <w:smallCaps w:val="0"/>
                 <w:color w:val="000000" w:themeColor="text1" w:themeTint="FF" w:themeShade="FF"/>
                 <w:sz w:val="20"/>
                 <w:szCs w:val="20"/>
+                <w:lang w:val="pt-BR"/>
               </w:rPr>
             </w:pPr>
             <w:r>
               <w:rPr>
-                <w:b w:val="1"/>
-                <w:bCs w:val="1"/>
-                <w:i w:val="0"/>
-                <w:iCs w:val="0"/>
+                <w:rFonts w:ascii="Arial" w:hAnsi="Arial" w:eastAsia="Arial" w:cs="Arial"/>
+                <w:b w:val="0"/>
+                <w:bCs w:val="0"/>
+                <w:i w:val="1"/>
+                <w:iCs w:val="1"/>
+                <w:caps w:val="0"/>
+                <w:smallCaps w:val="0"/>
                 <w:color w:val="000000" w:themeColor="text1" w:themeTint="FF" w:themeShade="FF"/>
                 <w:sz w:val="20"/>
                 <w:szCs w:val="20"/>
@@ -858,21 +1007,28 @@
               <w:spacing w:line="240" w:lineRule="auto"/>
               <w:jc w:val="center"/>
               <w:rPr>
-                <w:b w:val="0"/>
-                <w:bCs w:val="0"/>
-                <w:i w:val="0"/>
-                <w:iCs w:val="0"/>
+                <w:rFonts w:ascii="Arial" w:hAnsi="Arial" w:eastAsia="Arial" w:cs="Arial"/>
+                <w:b w:val="0"/>
+                <w:bCs w:val="0"/>
+                <w:i w:val="0"/>
+                <w:iCs w:val="0"/>
+                <w:caps w:val="0"/>
+                <w:smallCaps w:val="0"/>
                 <w:color w:val="000000" w:themeColor="text1" w:themeTint="FF" w:themeShade="FF"/>
                 <w:sz w:val="20"/>
                 <w:szCs w:val="20"/>
+                <w:lang w:val="pt-BR"/>
               </w:rPr>
             </w:pPr>
             <w:r>
               <w:rPr>
-                <w:b w:val="1"/>
-                <w:bCs w:val="1"/>
-                <w:i w:val="0"/>
-                <w:iCs w:val="0"/>
+                <w:rFonts w:ascii="Arial" w:hAnsi="Arial" w:eastAsia="Arial" w:cs="Arial"/>
+                <w:b w:val="0"/>
+                <w:bCs w:val="0"/>
+                <w:i w:val="1"/>
+                <w:iCs w:val="1"/>
+                <w:caps w:val="0"/>
+                <w:smallCaps w:val="0"/>
                 <w:color w:val="000000" w:themeColor="text1" w:themeTint="FF" w:themeShade="FF"/>
                 <w:sz w:val="20"/>
                 <w:szCs w:val="20"/>
@@ -904,21 +1060,28 @@
               <w:spacing w:line="240" w:lineRule="auto"/>
               <w:jc w:val="center"/>
               <w:rPr>
-                <w:b w:val="0"/>
-                <w:bCs w:val="0"/>
-                <w:i w:val="0"/>
-                <w:iCs w:val="0"/>
+                <w:rFonts w:ascii="Arial" w:hAnsi="Arial" w:eastAsia="Arial" w:cs="Arial"/>
+                <w:b w:val="0"/>
+                <w:bCs w:val="0"/>
+                <w:i w:val="0"/>
+                <w:iCs w:val="0"/>
+                <w:caps w:val="0"/>
+                <w:smallCaps w:val="0"/>
                 <w:color w:val="0000FF"/>
                 <w:sz w:val="20"/>
                 <w:szCs w:val="20"/>
+                <w:lang w:val="pt-BR"/>
               </w:rPr>
             </w:pPr>
             <w:r>
               <w:rPr>
+                <w:rFonts w:ascii="Arial" w:hAnsi="Arial" w:eastAsia="Arial" w:cs="Arial"/>
                 <w:b w:val="0"/>
                 <w:bCs w:val="0"/>
                 <w:i w:val="1"/>
                 <w:iCs w:val="1"/>
+                <w:caps w:val="0"/>
+                <w:smallCaps w:val="0"/>
                 <w:color w:val="0000FF"/>
                 <w:sz w:val="20"/>
                 <w:szCs w:val="20"/>
@@ -945,21 +1108,28 @@
               <w:spacing w:line="240" w:lineRule="auto"/>
               <w:jc w:val="center"/>
               <w:rPr>
-                <w:b w:val="0"/>
-                <w:bCs w:val="0"/>
-                <w:i w:val="0"/>
-                <w:iCs w:val="0"/>
+                <w:rFonts w:ascii="Arial" w:hAnsi="Arial" w:eastAsia="Arial" w:cs="Arial"/>
+                <w:b w:val="0"/>
+                <w:bCs w:val="0"/>
+                <w:i w:val="0"/>
+                <w:iCs w:val="0"/>
+                <w:caps w:val="0"/>
+                <w:smallCaps w:val="0"/>
                 <w:color w:val="0000FF"/>
                 <w:sz w:val="20"/>
                 <w:szCs w:val="20"/>
+                <w:lang w:val="pt-BR"/>
               </w:rPr>
             </w:pPr>
             <w:r>
               <w:rPr>
+                <w:rFonts w:ascii="Arial" w:hAnsi="Arial" w:eastAsia="Arial" w:cs="Arial"/>
                 <w:b w:val="0"/>
                 <w:bCs w:val="0"/>
                 <w:i w:val="1"/>
                 <w:iCs w:val="1"/>
+                <w:caps w:val="0"/>
+                <w:smallCaps w:val="0"/>
                 <w:color w:val="0000FF"/>
                 <w:sz w:val="20"/>
                 <w:szCs w:val="20"/>
@@ -986,21 +1156,28 @@
               <w:spacing w:line="240" w:lineRule="auto"/>
               <w:jc w:val="center"/>
               <w:rPr>
-                <w:b w:val="0"/>
-                <w:bCs w:val="0"/>
-                <w:i w:val="0"/>
-                <w:iCs w:val="0"/>
+                <w:rFonts w:ascii="Arial" w:hAnsi="Arial" w:eastAsia="Arial" w:cs="Arial"/>
+                <w:b w:val="0"/>
+                <w:bCs w:val="0"/>
+                <w:i w:val="0"/>
+                <w:iCs w:val="0"/>
+                <w:caps w:val="0"/>
+                <w:smallCaps w:val="0"/>
                 <w:color w:val="0000FF"/>
                 <w:sz w:val="20"/>
                 <w:szCs w:val="20"/>
+                <w:lang w:val="pt-BR"/>
               </w:rPr>
             </w:pPr>
             <w:r>
               <w:rPr>
+                <w:rFonts w:ascii="Arial" w:hAnsi="Arial" w:eastAsia="Arial" w:cs="Arial"/>
                 <w:b w:val="0"/>
                 <w:bCs w:val="0"/>
                 <w:i w:val="1"/>
                 <w:iCs w:val="1"/>
+                <w:caps w:val="0"/>
+                <w:smallCaps w:val="0"/>
                 <w:color w:val="0000FF"/>
                 <w:sz w:val="20"/>
                 <w:szCs w:val="20"/>
@@ -1027,21 +1204,28 @@
               <w:spacing w:line="240" w:lineRule="auto"/>
               <w:jc w:val="center"/>
               <w:rPr>
-                <w:b w:val="0"/>
-                <w:bCs w:val="0"/>
-                <w:i w:val="0"/>
-                <w:iCs w:val="0"/>
+                <w:rFonts w:ascii="Arial" w:hAnsi="Arial" w:eastAsia="Arial" w:cs="Arial"/>
+                <w:b w:val="0"/>
+                <w:bCs w:val="0"/>
+                <w:i w:val="0"/>
+                <w:iCs w:val="0"/>
+                <w:caps w:val="0"/>
+                <w:smallCaps w:val="0"/>
                 <w:color w:val="0000FF"/>
                 <w:sz w:val="20"/>
                 <w:szCs w:val="20"/>
+                <w:lang w:val="pt-BR"/>
               </w:rPr>
             </w:pPr>
             <w:r>
               <w:rPr>
+                <w:rFonts w:ascii="Arial" w:hAnsi="Arial" w:eastAsia="Arial" w:cs="Arial"/>
                 <w:b w:val="0"/>
                 <w:bCs w:val="0"/>
                 <w:i w:val="1"/>
                 <w:iCs w:val="1"/>
+                <w:caps w:val="0"/>
+                <w:smallCaps w:val="0"/>
                 <w:color w:val="0000FF"/>
                 <w:sz w:val="20"/>
                 <w:szCs w:val="20"/>
@@ -1068,21 +1252,28 @@
               <w:spacing w:line="240" w:lineRule="auto"/>
               <w:jc w:val="center"/>
               <w:rPr>
-                <w:b w:val="0"/>
-                <w:bCs w:val="0"/>
-                <w:i w:val="0"/>
-                <w:iCs w:val="0"/>
+                <w:rFonts w:ascii="Arial" w:hAnsi="Arial" w:eastAsia="Arial" w:cs="Arial"/>
+                <w:b w:val="0"/>
+                <w:bCs w:val="0"/>
+                <w:i w:val="0"/>
+                <w:iCs w:val="0"/>
+                <w:caps w:val="0"/>
+                <w:smallCaps w:val="0"/>
                 <w:color w:val="000000" w:themeColor="text1" w:themeTint="FF" w:themeShade="FF"/>
                 <w:sz w:val="20"/>
                 <w:szCs w:val="20"/>
+                <w:lang w:val="pt-BR"/>
               </w:rPr>
             </w:pPr>
             <w:r>
               <w:rPr>
-                <w:b w:val="0"/>
-                <w:bCs w:val="0"/>
-                <w:i w:val="0"/>
-                <w:iCs w:val="0"/>
+                <w:rFonts w:ascii="Arial" w:hAnsi="Arial" w:eastAsia="Arial" w:cs="Arial"/>
+                <w:b w:val="0"/>
+                <w:bCs w:val="0"/>
+                <w:i w:val="1"/>
+                <w:iCs w:val="1"/>
+                <w:caps w:val="0"/>
+                <w:smallCaps w:val="0"/>
                 <w:color w:val="000000" w:themeColor="text1" w:themeTint="FF" w:themeShade="FF"/>
                 <w:sz w:val="20"/>
                 <w:szCs w:val="20"/>
@@ -1109,21 +1300,28 @@
               <w:spacing w:line="257" w:lineRule="auto"/>
               <w:jc w:val="center"/>
               <w:rPr>
-                <w:b w:val="0"/>
-                <w:bCs w:val="0"/>
-                <w:i w:val="0"/>
-                <w:iCs w:val="0"/>
+                <w:rFonts w:ascii="Arial" w:hAnsi="Arial" w:eastAsia="Arial" w:cs="Arial"/>
+                <w:b w:val="0"/>
+                <w:bCs w:val="0"/>
+                <w:i w:val="0"/>
+                <w:iCs w:val="0"/>
+                <w:caps w:val="0"/>
+                <w:smallCaps w:val="0"/>
                 <w:color w:val="0000FF"/>
                 <w:sz w:val="20"/>
                 <w:szCs w:val="20"/>
+                <w:lang w:val="pt-BR"/>
               </w:rPr>
             </w:pPr>
             <w:r>
               <w:rPr>
+                <w:rFonts w:ascii="Arial" w:hAnsi="Arial" w:eastAsia="Arial" w:cs="Arial"/>
                 <w:b w:val="0"/>
                 <w:bCs w:val="0"/>
                 <w:i w:val="1"/>
                 <w:iCs w:val="1"/>
+                <w:caps w:val="0"/>
+                <w:smallCaps w:val="0"/>
                 <w:color w:val="0000FF"/>
                 <w:sz w:val="20"/>
                 <w:szCs w:val="20"/>
@@ -1137,21 +1335,28 @@
               <w:spacing w:line="257" w:lineRule="auto"/>
               <w:jc w:val="center"/>
               <w:rPr>
-                <w:b w:val="0"/>
-                <w:bCs w:val="0"/>
-                <w:i w:val="0"/>
-                <w:iCs w:val="0"/>
+                <w:rFonts w:ascii="Arial" w:hAnsi="Arial" w:eastAsia="Arial" w:cs="Arial"/>
+                <w:b w:val="0"/>
+                <w:bCs w:val="0"/>
+                <w:i w:val="0"/>
+                <w:iCs w:val="0"/>
+                <w:caps w:val="0"/>
+                <w:smallCaps w:val="0"/>
                 <w:color w:val="0000FF"/>
                 <w:sz w:val="20"/>
                 <w:szCs w:val="20"/>
+                <w:lang w:val="pt-BR"/>
               </w:rPr>
             </w:pPr>
             <w:r>
               <w:rPr>
+                <w:rFonts w:ascii="Arial" w:hAnsi="Arial" w:eastAsia="Arial" w:cs="Arial"/>
                 <w:b w:val="0"/>
                 <w:bCs w:val="0"/>
                 <w:i w:val="1"/>
                 <w:iCs w:val="1"/>
+                <w:caps w:val="0"/>
+                <w:smallCaps w:val="0"/>
                 <w:color w:val="0000FF"/>
                 <w:sz w:val="20"/>
                 <w:szCs w:val="20"/>
@@ -1162,9 +1367,303 @@
           </w:p>
         </w:tc>
       </w:tr>
+      <w:tr>
+        <w:trPr>
+          <w:trHeight w:val="315"/>
+        </w:trPr>
+        <w:tc>
+          <w:tcPr>
+            <w:tcW w:w="1350" w:type="dxa"/>
+            <w:tcBorders>
+              <w:top w:val="single" w:color="000000" w:themeColor="text1" w:sz="6"/>
+              <w:left w:val="single" w:color="000000" w:themeColor="text1" w:sz="6"/>
+              <w:bottom w:val="single" w:color="000000" w:themeColor="text1" w:sz="6"/>
+              <w:right w:val="single" w:color="000000" w:themeColor="text1" w:sz="6"/>
+            </w:tcBorders>
+            <w:tcMar/>
+            <w:vAlign w:val="top"/>
+          </w:tcPr>
+          <w:p>
+            <w:pPr>
+              <w:spacing w:line="240" w:lineRule="auto"/>
+              <w:jc w:val="center"/>
+              <w:rPr>
+                <w:rFonts w:ascii="Arial" w:hAnsi="Arial" w:eastAsia="Arial" w:cs="Arial"/>
+                <w:b w:val="0"/>
+                <w:bCs w:val="0"/>
+                <w:i w:val="0"/>
+                <w:iCs w:val="0"/>
+                <w:caps w:val="0"/>
+                <w:smallCaps w:val="0"/>
+                <w:color w:val="0000FF"/>
+                <w:sz w:val="20"/>
+                <w:szCs w:val="20"/>
+                <w:lang w:val="pt-BR"/>
+              </w:rPr>
+            </w:pPr>
+            <w:r>
+              <w:rPr>
+                <w:rFonts w:ascii="Arial" w:hAnsi="Arial" w:eastAsia="Arial" w:cs="Arial"/>
+                <w:b w:val="0"/>
+                <w:bCs w:val="0"/>
+                <w:i w:val="1"/>
+                <w:iCs w:val="1"/>
+                <w:caps w:val="0"/>
+                <w:smallCaps w:val="0"/>
+                <w:color w:val="0000FF"/>
+                <w:sz w:val="20"/>
+                <w:szCs w:val="20"/>
+                <w:lang w:val="pt-BR"/>
+              </w:rPr>
+              <w:t>25/05/2022</w:t>
+            </w:r>
+          </w:p>
+        </w:tc>
+        <w:tc>
+          <w:tcPr>
+            <w:tcW w:w="1125" w:type="dxa"/>
+            <w:tcBorders>
+              <w:top w:val="single" w:color="000000" w:themeColor="text1" w:sz="6"/>
+              <w:left w:val="single" w:color="000000" w:themeColor="text1" w:sz="6"/>
+              <w:bottom w:val="single" w:color="000000" w:themeColor="text1" w:sz="6"/>
+              <w:right w:val="single" w:color="000000" w:themeColor="text1" w:sz="6"/>
+            </w:tcBorders>
+            <w:tcMar/>
+            <w:vAlign w:val="top"/>
+          </w:tcPr>
+          <w:p>
+            <w:pPr>
+              <w:spacing w:line="240" w:lineRule="auto"/>
+              <w:jc w:val="center"/>
+              <w:rPr>
+                <w:rFonts w:ascii="Arial" w:hAnsi="Arial" w:eastAsia="Arial" w:cs="Arial"/>
+                <w:b w:val="0"/>
+                <w:bCs w:val="0"/>
+                <w:i w:val="0"/>
+                <w:iCs w:val="0"/>
+                <w:caps w:val="0"/>
+                <w:smallCaps w:val="0"/>
+                <w:color w:val="0000FF"/>
+                <w:sz w:val="20"/>
+                <w:szCs w:val="20"/>
+                <w:lang w:val="pt-BR"/>
+              </w:rPr>
+            </w:pPr>
+            <w:r>
+              <w:rPr>
+                <w:rFonts w:ascii="Arial" w:hAnsi="Arial" w:eastAsia="Arial" w:cs="Arial"/>
+                <w:b w:val="0"/>
+                <w:bCs w:val="0"/>
+                <w:i w:val="1"/>
+                <w:iCs w:val="1"/>
+                <w:caps w:val="0"/>
+                <w:smallCaps w:val="0"/>
+                <w:color w:val="0000FF"/>
+                <w:sz w:val="20"/>
+                <w:szCs w:val="20"/>
+                <w:lang w:val="pt-BR"/>
+              </w:rPr>
+              <w:t>1</w:t>
+            </w:r>
+          </w:p>
+        </w:tc>
+        <w:tc>
+          <w:tcPr>
+            <w:tcW w:w="1125" w:type="dxa"/>
+            <w:tcBorders>
+              <w:top w:val="single" w:color="000000" w:themeColor="text1" w:sz="6"/>
+              <w:left w:val="single" w:color="000000" w:themeColor="text1" w:sz="6"/>
+              <w:bottom w:val="single" w:color="000000" w:themeColor="text1" w:sz="6"/>
+              <w:right w:val="single" w:color="000000" w:themeColor="text1" w:sz="6"/>
+            </w:tcBorders>
+            <w:tcMar/>
+            <w:vAlign w:val="top"/>
+          </w:tcPr>
+          <w:p>
+            <w:pPr>
+              <w:spacing w:line="240" w:lineRule="auto"/>
+              <w:jc w:val="center"/>
+              <w:rPr>
+                <w:rFonts w:ascii="Arial" w:hAnsi="Arial" w:eastAsia="Arial" w:cs="Arial"/>
+                <w:b w:val="0"/>
+                <w:bCs w:val="0"/>
+                <w:i w:val="0"/>
+                <w:iCs w:val="0"/>
+                <w:caps w:val="0"/>
+                <w:smallCaps w:val="0"/>
+                <w:color w:val="0000FF"/>
+                <w:sz w:val="20"/>
+                <w:szCs w:val="20"/>
+                <w:lang w:val="pt-BR"/>
+              </w:rPr>
+            </w:pPr>
+            <w:r>
+              <w:rPr>
+                <w:rFonts w:ascii="Arial" w:hAnsi="Arial" w:eastAsia="Arial" w:cs="Arial"/>
+                <w:b w:val="0"/>
+                <w:bCs w:val="0"/>
+                <w:i w:val="1"/>
+                <w:iCs w:val="1"/>
+                <w:caps w:val="0"/>
+                <w:smallCaps w:val="0"/>
+                <w:color w:val="0000FF"/>
+                <w:sz w:val="20"/>
+                <w:szCs w:val="20"/>
+                <w:lang w:val="pt-BR"/>
+              </w:rPr>
+              <w:t>1</w:t>
+            </w:r>
+          </w:p>
+        </w:tc>
+        <w:tc>
+          <w:tcPr>
+            <w:tcW w:w="990" w:type="dxa"/>
+            <w:tcBorders>
+              <w:top w:val="single" w:color="000000" w:themeColor="text1" w:sz="6"/>
+              <w:left w:val="single" w:color="000000" w:themeColor="text1" w:sz="6"/>
+              <w:bottom w:val="single" w:color="000000" w:themeColor="text1" w:sz="6"/>
+              <w:right w:val="single" w:color="000000" w:themeColor="text1" w:sz="6"/>
+            </w:tcBorders>
+            <w:tcMar/>
+            <w:vAlign w:val="top"/>
+          </w:tcPr>
+          <w:p>
+            <w:pPr>
+              <w:spacing w:line="240" w:lineRule="auto"/>
+              <w:jc w:val="center"/>
+              <w:rPr>
+                <w:rFonts w:ascii="Arial" w:hAnsi="Arial" w:eastAsia="Arial" w:cs="Arial"/>
+                <w:b w:val="0"/>
+                <w:bCs w:val="0"/>
+                <w:i w:val="0"/>
+                <w:iCs w:val="0"/>
+                <w:caps w:val="0"/>
+                <w:smallCaps w:val="0"/>
+                <w:color w:val="0000FF"/>
+                <w:sz w:val="20"/>
+                <w:szCs w:val="20"/>
+                <w:lang w:val="pt-BR"/>
+              </w:rPr>
+            </w:pPr>
+            <w:r>
+              <w:rPr>
+                <w:rFonts w:ascii="Arial" w:hAnsi="Arial" w:eastAsia="Arial" w:cs="Arial"/>
+                <w:b w:val="0"/>
+                <w:bCs w:val="0"/>
+                <w:i w:val="1"/>
+                <w:iCs w:val="1"/>
+                <w:caps w:val="0"/>
+                <w:smallCaps w:val="0"/>
+                <w:color w:val="0000FF"/>
+                <w:sz w:val="20"/>
+                <w:szCs w:val="20"/>
+                <w:lang w:val="pt-BR"/>
+              </w:rPr>
+              <w:t>2</w:t>
+            </w:r>
+          </w:p>
+        </w:tc>
+        <w:tc>
+          <w:tcPr>
+            <w:tcW w:w="2160" w:type="dxa"/>
+            <w:tcBorders>
+              <w:top w:val="single" w:color="000000" w:themeColor="text1" w:sz="6"/>
+              <w:left w:val="single" w:color="000000" w:themeColor="text1" w:sz="6"/>
+              <w:bottom w:val="single" w:color="000000" w:themeColor="text1" w:sz="6"/>
+              <w:right w:val="single" w:color="000000" w:themeColor="text1" w:sz="6"/>
+            </w:tcBorders>
+            <w:tcMar/>
+            <w:vAlign w:val="top"/>
+          </w:tcPr>
+          <w:p>
+            <w:pPr>
+              <w:spacing w:line="240" w:lineRule="auto"/>
+              <w:jc w:val="center"/>
+              <w:rPr>
+                <w:rFonts w:ascii="Arial" w:hAnsi="Arial" w:eastAsia="Arial" w:cs="Arial"/>
+                <w:b w:val="0"/>
+                <w:bCs w:val="0"/>
+                <w:i w:val="0"/>
+                <w:iCs w:val="0"/>
+                <w:caps w:val="0"/>
+                <w:smallCaps w:val="0"/>
+                <w:color w:val="000000" w:themeColor="text1" w:themeTint="FF" w:themeShade="FF"/>
+                <w:sz w:val="20"/>
+                <w:szCs w:val="20"/>
+                <w:lang w:val="pt-BR"/>
+              </w:rPr>
+            </w:pPr>
+            <w:r>
+              <w:rPr>
+                <w:rFonts w:ascii="Arial" w:hAnsi="Arial" w:eastAsia="Arial" w:cs="Arial"/>
+                <w:b w:val="0"/>
+                <w:bCs w:val="0"/>
+                <w:i w:val="1"/>
+                <w:iCs w:val="1"/>
+                <w:caps w:val="0"/>
+                <w:smallCaps w:val="0"/>
+                <w:color w:val="000000" w:themeColor="text1" w:themeTint="FF" w:themeShade="FF"/>
+                <w:sz w:val="20"/>
+                <w:szCs w:val="20"/>
+                <w:lang w:val="pt-BR"/>
+              </w:rPr>
+              <w:t>Correção da documentação</w:t>
+            </w:r>
+          </w:p>
+        </w:tc>
+        <w:tc>
+          <w:tcPr>
+            <w:tcW w:w="2205" w:type="dxa"/>
+            <w:tcBorders>
+              <w:top w:val="single" w:color="000000" w:themeColor="text1" w:sz="6"/>
+              <w:left w:val="single" w:color="000000" w:themeColor="text1" w:sz="6"/>
+              <w:bottom w:val="single" w:color="000000" w:themeColor="text1" w:sz="6"/>
+              <w:right w:val="single" w:color="000000" w:themeColor="text1" w:sz="6"/>
+            </w:tcBorders>
+            <w:tcMar/>
+            <w:vAlign w:val="top"/>
+          </w:tcPr>
+          <w:p>
+            <w:pPr>
+              <w:spacing w:line="257" w:lineRule="auto"/>
+              <w:jc w:val="center"/>
+              <w:rPr>
+                <w:rFonts w:ascii="Arial" w:hAnsi="Arial" w:eastAsia="Arial" w:cs="Arial"/>
+                <w:b w:val="0"/>
+                <w:bCs w:val="0"/>
+                <w:i w:val="0"/>
+                <w:iCs w:val="0"/>
+                <w:caps w:val="0"/>
+                <w:smallCaps w:val="0"/>
+                <w:color w:val="0000FF"/>
+                <w:sz w:val="20"/>
+                <w:szCs w:val="20"/>
+                <w:lang w:val="pt-BR"/>
+              </w:rPr>
+            </w:pPr>
+            <w:r>
+              <w:rPr>
+                <w:rFonts w:ascii="Arial" w:hAnsi="Arial" w:eastAsia="Arial" w:cs="Arial"/>
+                <w:b w:val="0"/>
+                <w:bCs w:val="0"/>
+                <w:i w:val="1"/>
+                <w:iCs w:val="1"/>
+                <w:caps w:val="0"/>
+                <w:smallCaps w:val="0"/>
+                <w:color w:val="0000FF"/>
+                <w:sz w:val="20"/>
+                <w:szCs w:val="20"/>
+                <w:lang w:val="pt-BR"/>
+              </w:rPr>
+              <w:t>Athos Braga Rocha;</w:t>
+            </w:r>
+          </w:p>
+        </w:tc>
+      </w:tr>
     </w:tbl>
-    <w:p xmlns:wp14="http://schemas.microsoft.com/office/word/2010/wordml" wp14:textId="39C40FAE">
-      <w:pPr>
+    <w:p>
+      <w:pPr>
+        <w:pStyle w:val="Normal"/>
         <w:spacing w:after="160" w:line="257" w:lineRule="auto"/>
         <w:rPr>
           <w:rFonts w:ascii="Segoe UI" w:hAnsi="Segoe UI" w:eastAsia="Segoe UI" w:cs="Segoe UI"/>
@@ -1181,7 +1680,10 @@
           <w:lang w:val="pt-BR"/>
         </w:rPr>
       </w:pPr>
-      <w:r>
+    </w:p>
+    <w:p xmlns:wp14="http://schemas.microsoft.com/office/word/2010/wordml" wp14:textId="3F8871B9">
+      <w:pPr>
+        <w:spacing w:after="160" w:line="257" w:lineRule="auto"/>
         <w:rPr>
           <w:rFonts w:ascii="Segoe UI" w:hAnsi="Segoe UI" w:eastAsia="Segoe UI" w:cs="Segoe UI"/>
           <w:b w:val="0"/>
@@ -1196,141 +1698,139 @@
           <w:szCs w:val="22"/>
           <w:lang w:val="pt-BR"/>
         </w:rPr>
+      </w:pPr>
+    </w:p>
+    <w:p xmlns:wp14="http://schemas.microsoft.com/office/word/2010/wordml" wp14:textId="416D9CC5">
+      <w:pPr>
+        <w:spacing w:after="160" w:line="257" w:lineRule="auto"/>
+        <w:rPr>
+          <w:rFonts w:ascii="Segoe UI" w:hAnsi="Segoe UI" w:eastAsia="Segoe UI" w:cs="Segoe UI"/>
+          <w:b w:val="0"/>
+          <w:bCs w:val="0"/>
+          <w:i w:val="0"/>
+          <w:iCs w:val="0"/>
+          <w:caps w:val="0"/>
+          <w:smallCaps w:val="0"/>
+          <w:noProof w:val="0"/>
+          <w:color w:val="000000" w:themeColor="text1" w:themeTint="FF" w:themeShade="FF"/>
+          <w:sz w:val="22"/>
+          <w:szCs w:val="22"/>
+          <w:lang w:val="pt-BR"/>
+        </w:rPr>
+      </w:pPr>
+    </w:p>
+    <w:p xmlns:wp14="http://schemas.microsoft.com/office/word/2010/wordml" wp14:textId="7DAD0577">
+      <w:pPr>
+        <w:spacing w:after="160" w:line="257" w:lineRule="auto"/>
+        <w:rPr>
+          <w:rFonts w:ascii="Segoe UI" w:hAnsi="Segoe UI" w:eastAsia="Segoe UI" w:cs="Segoe UI"/>
+          <w:b w:val="0"/>
+          <w:bCs w:val="0"/>
+          <w:i w:val="0"/>
+          <w:iCs w:val="0"/>
+          <w:caps w:val="0"/>
+          <w:smallCaps w:val="0"/>
+          <w:noProof w:val="0"/>
+          <w:color w:val="000000" w:themeColor="text1" w:themeTint="FF" w:themeShade="FF"/>
+          <w:sz w:val="22"/>
+          <w:szCs w:val="22"/>
+          <w:lang w:val="pt-BR"/>
+        </w:rPr>
+      </w:pPr>
+    </w:p>
+    <w:p xmlns:wp14="http://schemas.microsoft.com/office/word/2010/wordml" wp14:textId="10F6F7F8">
+      <w:pPr>
+        <w:spacing w:after="160" w:line="257" w:lineRule="auto"/>
+        <w:rPr>
+          <w:rFonts w:ascii="Segoe UI" w:hAnsi="Segoe UI" w:eastAsia="Segoe UI" w:cs="Segoe UI"/>
+          <w:b w:val="0"/>
+          <w:bCs w:val="0"/>
+          <w:i w:val="0"/>
+          <w:iCs w:val="0"/>
+          <w:caps w:val="0"/>
+          <w:smallCaps w:val="0"/>
+          <w:noProof w:val="0"/>
+          <w:color w:val="000000" w:themeColor="text1" w:themeTint="FF" w:themeShade="FF"/>
+          <w:sz w:val="22"/>
+          <w:szCs w:val="22"/>
+          <w:lang w:val="pt-BR"/>
+        </w:rPr>
+      </w:pPr>
+    </w:p>
+    <w:p xmlns:wp14="http://schemas.microsoft.com/office/word/2010/wordml" wp14:textId="2C08D850">
+      <w:pPr>
+        <w:spacing w:after="160" w:line="257" w:lineRule="auto"/>
+        <w:rPr>
+          <w:rFonts w:ascii="Segoe UI" w:hAnsi="Segoe UI" w:eastAsia="Segoe UI" w:cs="Segoe UI"/>
+          <w:b w:val="0"/>
+          <w:bCs w:val="0"/>
+          <w:i w:val="0"/>
+          <w:iCs w:val="0"/>
+          <w:caps w:val="0"/>
+          <w:smallCaps w:val="0"/>
+          <w:noProof w:val="0"/>
+          <w:color w:val="000000" w:themeColor="text1" w:themeTint="FF" w:themeShade="FF"/>
+          <w:sz w:val="22"/>
+          <w:szCs w:val="22"/>
+          <w:lang w:val="pt-BR"/>
+        </w:rPr>
+      </w:pPr>
+      <w:r>
+        <w:rPr>
+          <w:rFonts w:ascii="Segoe UI" w:hAnsi="Segoe UI" w:eastAsia="Segoe UI" w:cs="Segoe UI"/>
+          <w:b w:val="0"/>
+          <w:bCs w:val="0"/>
+          <w:i w:val="0"/>
+          <w:iCs w:val="0"/>
+          <w:caps w:val="0"/>
+          <w:smallCaps w:val="0"/>
+          <w:noProof w:val="0"/>
+          <w:color w:val="000000" w:themeColor="text1" w:themeTint="FF" w:themeShade="FF"/>
+          <w:sz w:val="22"/>
+          <w:szCs w:val="22"/>
+          <w:lang w:val="pt-BR"/>
+        </w:rPr>
         <w:t xml:space="preserve"> </w:t>
       </w:r>
     </w:p>
-    <w:p xmlns:wp14="http://schemas.microsoft.com/office/word/2010/wordml" wp14:textId="0508F8EB">
-      <w:pPr>
-        <w:spacing w:after="160" w:line="257" w:lineRule="auto"/>
-        <w:rPr>
-          <w:rFonts w:ascii="Segoe UI" w:hAnsi="Segoe UI" w:eastAsia="Segoe UI" w:cs="Segoe UI"/>
-          <w:b w:val="0"/>
-          <w:bCs w:val="0"/>
-          <w:i w:val="0"/>
-          <w:iCs w:val="0"/>
-          <w:caps w:val="0"/>
-          <w:smallCaps w:val="0"/>
-          <w:noProof w:val="0"/>
-          <w:color w:val="000000" w:themeColor="text1" w:themeTint="FF" w:themeShade="FF"/>
-          <w:sz w:val="22"/>
-          <w:szCs w:val="22"/>
-          <w:lang w:val="pt-BR"/>
-        </w:rPr>
-      </w:pPr>
-    </w:p>
-    <w:p xmlns:wp14="http://schemas.microsoft.com/office/word/2010/wordml" wp14:textId="3F8871B9">
-      <w:pPr>
-        <w:spacing w:after="160" w:line="257" w:lineRule="auto"/>
-        <w:rPr>
-          <w:rFonts w:ascii="Segoe UI" w:hAnsi="Segoe UI" w:eastAsia="Segoe UI" w:cs="Segoe UI"/>
-          <w:b w:val="0"/>
-          <w:bCs w:val="0"/>
-          <w:i w:val="0"/>
-          <w:iCs w:val="0"/>
-          <w:caps w:val="0"/>
-          <w:smallCaps w:val="0"/>
-          <w:noProof w:val="0"/>
-          <w:color w:val="000000" w:themeColor="text1" w:themeTint="FF" w:themeShade="FF"/>
-          <w:sz w:val="22"/>
-          <w:szCs w:val="22"/>
-          <w:lang w:val="pt-BR"/>
-        </w:rPr>
-      </w:pPr>
-    </w:p>
-    <w:p xmlns:wp14="http://schemas.microsoft.com/office/word/2010/wordml" wp14:textId="416D9CC5">
-      <w:pPr>
-        <w:spacing w:after="160" w:line="257" w:lineRule="auto"/>
-        <w:rPr>
-          <w:rFonts w:ascii="Segoe UI" w:hAnsi="Segoe UI" w:eastAsia="Segoe UI" w:cs="Segoe UI"/>
-          <w:b w:val="0"/>
-          <w:bCs w:val="0"/>
-          <w:i w:val="0"/>
-          <w:iCs w:val="0"/>
-          <w:caps w:val="0"/>
-          <w:smallCaps w:val="0"/>
-          <w:noProof w:val="0"/>
-          <w:color w:val="000000" w:themeColor="text1" w:themeTint="FF" w:themeShade="FF"/>
-          <w:sz w:val="22"/>
-          <w:szCs w:val="22"/>
-          <w:lang w:val="pt-BR"/>
-        </w:rPr>
-      </w:pPr>
-    </w:p>
-    <w:p xmlns:wp14="http://schemas.microsoft.com/office/word/2010/wordml" wp14:textId="7DAD0577">
-      <w:pPr>
-        <w:spacing w:after="160" w:line="257" w:lineRule="auto"/>
-        <w:rPr>
-          <w:rFonts w:ascii="Segoe UI" w:hAnsi="Segoe UI" w:eastAsia="Segoe UI" w:cs="Segoe UI"/>
-          <w:b w:val="0"/>
-          <w:bCs w:val="0"/>
-          <w:i w:val="0"/>
-          <w:iCs w:val="0"/>
-          <w:caps w:val="0"/>
-          <w:smallCaps w:val="0"/>
-          <w:noProof w:val="0"/>
-          <w:color w:val="000000" w:themeColor="text1" w:themeTint="FF" w:themeShade="FF"/>
-          <w:sz w:val="22"/>
-          <w:szCs w:val="22"/>
-          <w:lang w:val="pt-BR"/>
-        </w:rPr>
-      </w:pPr>
-    </w:p>
-    <w:p xmlns:wp14="http://schemas.microsoft.com/office/word/2010/wordml" wp14:textId="10F6F7F8">
-      <w:pPr>
-        <w:spacing w:after="160" w:line="257" w:lineRule="auto"/>
-        <w:rPr>
-          <w:rFonts w:ascii="Segoe UI" w:hAnsi="Segoe UI" w:eastAsia="Segoe UI" w:cs="Segoe UI"/>
-          <w:b w:val="0"/>
-          <w:bCs w:val="0"/>
-          <w:i w:val="0"/>
-          <w:iCs w:val="0"/>
-          <w:caps w:val="0"/>
-          <w:smallCaps w:val="0"/>
-          <w:noProof w:val="0"/>
-          <w:color w:val="000000" w:themeColor="text1" w:themeTint="FF" w:themeShade="FF"/>
-          <w:sz w:val="22"/>
-          <w:szCs w:val="22"/>
-          <w:lang w:val="pt-BR"/>
-        </w:rPr>
-      </w:pPr>
-    </w:p>
-    <w:p xmlns:wp14="http://schemas.microsoft.com/office/word/2010/wordml" wp14:textId="2C08D850">
-      <w:pPr>
-        <w:spacing w:after="160" w:line="257" w:lineRule="auto"/>
-        <w:rPr>
-          <w:rFonts w:ascii="Segoe UI" w:hAnsi="Segoe UI" w:eastAsia="Segoe UI" w:cs="Segoe UI"/>
-          <w:b w:val="0"/>
-          <w:bCs w:val="0"/>
-          <w:i w:val="0"/>
-          <w:iCs w:val="0"/>
-          <w:caps w:val="0"/>
-          <w:smallCaps w:val="0"/>
-          <w:noProof w:val="0"/>
-          <w:color w:val="000000" w:themeColor="text1" w:themeTint="FF" w:themeShade="FF"/>
-          <w:sz w:val="22"/>
-          <w:szCs w:val="22"/>
+    <w:p xmlns:wp14="http://schemas.microsoft.com/office/word/2010/wordml" wp14:textId="6FBBF08E">
+      <w:pPr>
+        <w:spacing w:after="160" w:line="257" w:lineRule="auto"/>
+        <w:jc w:val="center"/>
+        <w:rPr>
+          <w:rFonts w:ascii="Segoe UI" w:hAnsi="Segoe UI" w:eastAsia="Segoe UI" w:cs="Segoe UI"/>
+          <w:b w:val="0"/>
+          <w:bCs w:val="0"/>
+          <w:i w:val="0"/>
+          <w:iCs w:val="0"/>
+          <w:caps w:val="0"/>
+          <w:smallCaps w:val="0"/>
+          <w:noProof w:val="0"/>
+          <w:color w:val="000000" w:themeColor="text1" w:themeTint="FF" w:themeShade="FF"/>
+          <w:sz w:val="28"/>
+          <w:szCs w:val="28"/>
           <w:lang w:val="pt-BR"/>
         </w:rPr>
       </w:pPr>
       <w:r>
         <w:rPr>
           <w:rFonts w:ascii="Segoe UI" w:hAnsi="Segoe UI" w:eastAsia="Segoe UI" w:cs="Segoe UI"/>
-          <w:b w:val="0"/>
-          <w:bCs w:val="0"/>
-          <w:i w:val="0"/>
-          <w:iCs w:val="0"/>
-          <w:caps w:val="0"/>
-          <w:smallCaps w:val="0"/>
-          <w:noProof w:val="0"/>
-          <w:color w:val="000000" w:themeColor="text1" w:themeTint="FF" w:themeShade="FF"/>
-          <w:sz w:val="22"/>
-          <w:szCs w:val="22"/>
+          <w:b w:val="1"/>
+          <w:bCs w:val="1"/>
+          <w:i w:val="0"/>
+          <w:iCs w:val="0"/>
+          <w:caps w:val="0"/>
+          <w:smallCaps w:val="0"/>
+          <w:noProof w:val="0"/>
+          <w:color w:val="000000" w:themeColor="text1" w:themeTint="FF" w:themeShade="FF"/>
+          <w:sz w:val="28"/>
+          <w:szCs w:val="28"/>
           <w:lang w:val="pt-BR"/>
         </w:rPr>
         <w:t xml:space="preserve"> </w:t>
       </w:r>
     </w:p>
-    <w:p xmlns:wp14="http://schemas.microsoft.com/office/word/2010/wordml" wp14:textId="6FBBF08E">
+    <w:p xmlns:wp14="http://schemas.microsoft.com/office/word/2010/wordml" wp14:textId="31B312B9">
       <w:pPr>
         <w:spacing w:after="160" w:line="257" w:lineRule="auto"/>
         <w:jc w:val="center"/>
@@ -1367,7 +1867,7 @@
         <w:t xml:space="preserve"> </w:t>
       </w:r>
     </w:p>
-    <w:p xmlns:wp14="http://schemas.microsoft.com/office/word/2010/wordml" wp14:textId="31B312B9">
+    <w:p xmlns:wp14="http://schemas.microsoft.com/office/word/2010/wordml" wp14:textId="3C4BD5E5">
       <w:pPr>
         <w:spacing w:after="160" w:line="257" w:lineRule="auto"/>
         <w:jc w:val="center"/>
@@ -1401,10 +1901,47 @@
           <w:szCs w:val="28"/>
           <w:lang w:val="pt-BR"/>
         </w:rPr>
+        <w:t xml:space="preserve">  </w:t>
+      </w:r>
+    </w:p>
+    <w:p xmlns:wp14="http://schemas.microsoft.com/office/word/2010/wordml" wp14:textId="4425E280">
+      <w:pPr>
+        <w:spacing w:after="160" w:line="257" w:lineRule="auto"/>
+        <w:jc w:val="center"/>
+        <w:rPr>
+          <w:rFonts w:ascii="Segoe UI" w:hAnsi="Segoe UI" w:eastAsia="Segoe UI" w:cs="Segoe UI"/>
+          <w:b w:val="0"/>
+          <w:bCs w:val="0"/>
+          <w:i w:val="0"/>
+          <w:iCs w:val="0"/>
+          <w:caps w:val="0"/>
+          <w:smallCaps w:val="0"/>
+          <w:noProof w:val="0"/>
+          <w:color w:val="000000" w:themeColor="text1" w:themeTint="FF" w:themeShade="FF"/>
+          <w:sz w:val="28"/>
+          <w:szCs w:val="28"/>
+          <w:lang w:val="pt-BR"/>
+        </w:rPr>
+      </w:pPr>
+      <w:r>
+        <w:rPr>
+          <w:rFonts w:ascii="Segoe UI" w:hAnsi="Segoe UI" w:eastAsia="Segoe UI" w:cs="Segoe UI"/>
+          <w:b w:val="1"/>
+          <w:bCs w:val="1"/>
+          <w:i w:val="0"/>
+          <w:iCs w:val="0"/>
+          <w:caps w:val="0"/>
+          <w:smallCaps w:val="0"/>
+          <w:noProof w:val="0"/>
+          <w:color w:val="000000" w:themeColor="text1" w:themeTint="FF" w:themeShade="FF"/>
+          <w:sz w:val="28"/>
+          <w:szCs w:val="28"/>
+          <w:lang w:val="pt-BR"/>
+        </w:rPr>
         <w:t xml:space="preserve"> </w:t>
       </w:r>
     </w:p>
-    <w:p xmlns:wp14="http://schemas.microsoft.com/office/word/2010/wordml" wp14:textId="3C4BD5E5">
+    <w:p xmlns:wp14="http://schemas.microsoft.com/office/word/2010/wordml" wp14:textId="5C30376C">
       <w:pPr>
         <w:spacing w:after="160" w:line="257" w:lineRule="auto"/>
         <w:jc w:val="center"/>
@@ -1423,7 +1960,236 @@
           <w:lang w:val="pt-BR"/>
         </w:rPr>
       </w:pPr>
-      <w:r>
+    </w:p>
+    <w:p xmlns:wp14="http://schemas.microsoft.com/office/word/2010/wordml" wp14:textId="51941E56">
+      <w:pPr>
+        <w:spacing w:after="160" w:line="257" w:lineRule="auto"/>
+        <w:jc w:val="center"/>
+        <w:rPr>
+          <w:rFonts w:ascii="Segoe UI" w:hAnsi="Segoe UI" w:eastAsia="Segoe UI" w:cs="Segoe UI"/>
+          <w:b w:val="0"/>
+          <w:bCs w:val="0"/>
+          <w:i w:val="0"/>
+          <w:iCs w:val="0"/>
+          <w:caps w:val="0"/>
+          <w:smallCaps w:val="0"/>
+          <w:noProof w:val="0"/>
+          <w:color w:val="000000" w:themeColor="text1" w:themeTint="FF" w:themeShade="FF"/>
+          <w:sz w:val="28"/>
+          <w:szCs w:val="28"/>
+          <w:lang w:val="pt-BR"/>
+        </w:rPr>
+      </w:pPr>
+    </w:p>
+    <w:p xmlns:wp14="http://schemas.microsoft.com/office/word/2010/wordml" wp14:textId="4E070E3C">
+      <w:pPr>
+        <w:spacing w:after="160" w:line="257" w:lineRule="auto"/>
+        <w:jc w:val="center"/>
+        <w:rPr>
+          <w:rFonts w:ascii="Segoe UI" w:hAnsi="Segoe UI" w:eastAsia="Segoe UI" w:cs="Segoe UI"/>
+          <w:b w:val="0"/>
+          <w:bCs w:val="0"/>
+          <w:i w:val="0"/>
+          <w:iCs w:val="0"/>
+          <w:caps w:val="0"/>
+          <w:smallCaps w:val="0"/>
+          <w:noProof w:val="0"/>
+          <w:color w:val="000000" w:themeColor="text1" w:themeTint="FF" w:themeShade="FF"/>
+          <w:sz w:val="28"/>
+          <w:szCs w:val="28"/>
+          <w:lang w:val="pt-BR"/>
+        </w:rPr>
+      </w:pPr>
+    </w:p>
+    <w:p xmlns:wp14="http://schemas.microsoft.com/office/word/2010/wordml" wp14:textId="2062FDD6">
+      <w:pPr>
+        <w:spacing w:after="160" w:line="257" w:lineRule="auto"/>
+        <w:jc w:val="center"/>
+        <w:rPr>
+          <w:rFonts w:ascii="Segoe UI" w:hAnsi="Segoe UI" w:eastAsia="Segoe UI" w:cs="Segoe UI"/>
+          <w:b w:val="0"/>
+          <w:bCs w:val="0"/>
+          <w:i w:val="0"/>
+          <w:iCs w:val="0"/>
+          <w:caps w:val="0"/>
+          <w:smallCaps w:val="0"/>
+          <w:noProof w:val="0"/>
+          <w:color w:val="000000" w:themeColor="text1" w:themeTint="FF" w:themeShade="FF"/>
+          <w:sz w:val="28"/>
+          <w:szCs w:val="28"/>
+          <w:lang w:val="pt-BR"/>
+        </w:rPr>
+      </w:pPr>
+    </w:p>
+    <w:p xmlns:wp14="http://schemas.microsoft.com/office/word/2010/wordml" wp14:textId="1CD3E6B6">
+      <w:pPr>
+        <w:spacing w:after="160" w:line="257" w:lineRule="auto"/>
+        <w:jc w:val="center"/>
+        <w:rPr>
+          <w:rFonts w:ascii="Segoe UI" w:hAnsi="Segoe UI" w:eastAsia="Segoe UI" w:cs="Segoe UI"/>
+          <w:b w:val="0"/>
+          <w:bCs w:val="0"/>
+          <w:i w:val="0"/>
+          <w:iCs w:val="0"/>
+          <w:caps w:val="0"/>
+          <w:smallCaps w:val="0"/>
+          <w:noProof w:val="0"/>
+          <w:color w:val="000000" w:themeColor="text1" w:themeTint="FF" w:themeShade="FF"/>
+          <w:sz w:val="28"/>
+          <w:szCs w:val="28"/>
+          <w:lang w:val="pt-BR"/>
+        </w:rPr>
+      </w:pPr>
+    </w:p>
+    <w:p>
+      <w:pPr>
+        <w:pStyle w:val="Normal"/>
+        <w:spacing w:after="160" w:line="257" w:lineRule="auto"/>
+        <w:jc w:val="center"/>
+        <w:rPr>
+          <w:rFonts w:ascii="Segoe UI" w:hAnsi="Segoe UI" w:eastAsia="Segoe UI" w:cs="Segoe UI"/>
+          <w:b w:val="0"/>
+          <w:bCs w:val="0"/>
+          <w:i w:val="0"/>
+          <w:iCs w:val="0"/>
+          <w:caps w:val="0"/>
+          <w:smallCaps w:val="0"/>
+          <w:noProof w:val="0"/>
+          <w:color w:val="000000" w:themeColor="text1" w:themeTint="FF" w:themeShade="FF"/>
+          <w:sz w:val="28"/>
+          <w:szCs w:val="28"/>
+          <w:lang w:val="pt-BR"/>
+        </w:rPr>
+      </w:pPr>
+    </w:p>
+    <w:p xmlns:wp14="http://schemas.microsoft.com/office/word/2010/wordml" wp14:textId="47474728">
+      <w:pPr>
+        <w:spacing w:after="160" w:line="257" w:lineRule="auto"/>
+        <w:jc w:val="center"/>
+        <w:rPr>
+          <w:rFonts w:ascii="Segoe UI" w:hAnsi="Segoe UI" w:eastAsia="Segoe UI" w:cs="Segoe UI"/>
+          <w:b w:val="0"/>
+          <w:bCs w:val="0"/>
+          <w:i w:val="0"/>
+          <w:iCs w:val="0"/>
+          <w:caps w:val="0"/>
+          <w:smallCaps w:val="0"/>
+          <w:noProof w:val="0"/>
+          <w:color w:val="000000" w:themeColor="text1" w:themeTint="FF" w:themeShade="FF"/>
+          <w:sz w:val="28"/>
+          <w:szCs w:val="28"/>
+          <w:lang w:val="pt-BR"/>
+        </w:rPr>
+      </w:pPr>
+    </w:p>
+    <w:p>
+      <w:pPr>
+        <w:pStyle w:val="Normal"/>
+        <w:spacing w:after="160" w:line="257" w:lineRule="auto"/>
+        <w:jc w:val="center"/>
+        <w:rPr>
+          <w:rFonts w:ascii="Segoe UI" w:hAnsi="Segoe UI" w:eastAsia="Segoe UI" w:cs="Segoe UI"/>
+          <w:b w:val="0"/>
+          <w:bCs w:val="0"/>
+          <w:i w:val="0"/>
+          <w:iCs w:val="0"/>
+          <w:caps w:val="0"/>
+          <w:smallCaps w:val="0"/>
+          <w:noProof w:val="0"/>
+          <w:color w:val="000000" w:themeColor="text1" w:themeTint="FF" w:themeShade="FF"/>
+          <w:sz w:val="28"/>
+          <w:szCs w:val="28"/>
+          <w:lang w:val="pt-BR"/>
+        </w:rPr>
+      </w:pPr>
+    </w:p>
+    <w:p>
+      <w:pPr>
+        <w:pStyle w:val="Normal"/>
+        <w:spacing w:after="160" w:line="257" w:lineRule="auto"/>
+        <w:jc w:val="center"/>
+        <w:rPr>
+          <w:rFonts w:ascii="Segoe UI" w:hAnsi="Segoe UI" w:eastAsia="Segoe UI" w:cs="Segoe UI"/>
+          <w:b w:val="0"/>
+          <w:bCs w:val="0"/>
+          <w:i w:val="0"/>
+          <w:iCs w:val="0"/>
+          <w:caps w:val="0"/>
+          <w:smallCaps w:val="0"/>
+          <w:noProof w:val="0"/>
+          <w:color w:val="000000" w:themeColor="text1" w:themeTint="FF" w:themeShade="FF"/>
+          <w:sz w:val="28"/>
+          <w:szCs w:val="28"/>
+          <w:lang w:val="pt-BR"/>
+        </w:rPr>
+      </w:pPr>
+    </w:p>
+    <w:p>
+      <w:pPr>
+        <w:pStyle w:val="Normal"/>
+        <w:spacing w:after="160" w:line="257" w:lineRule="auto"/>
+        <w:jc w:val="center"/>
+        <w:rPr>
+          <w:rFonts w:ascii="Segoe UI" w:hAnsi="Segoe UI" w:eastAsia="Segoe UI" w:cs="Segoe UI"/>
+          <w:b w:val="0"/>
+          <w:bCs w:val="0"/>
+          <w:i w:val="0"/>
+          <w:iCs w:val="0"/>
+          <w:caps w:val="0"/>
+          <w:smallCaps w:val="0"/>
+          <w:noProof w:val="0"/>
+          <w:color w:val="000000" w:themeColor="text1" w:themeTint="FF" w:themeShade="FF"/>
+          <w:sz w:val="28"/>
+          <w:szCs w:val="28"/>
+          <w:lang w:val="pt-BR"/>
+        </w:rPr>
+      </w:pPr>
+    </w:p>
+    <w:p>
+      <w:pPr>
+        <w:pStyle w:val="Normal"/>
+        <w:spacing w:after="160" w:line="257" w:lineRule="auto"/>
+        <w:jc w:val="center"/>
+        <w:rPr>
+          <w:rFonts w:ascii="Segoe UI" w:hAnsi="Segoe UI" w:eastAsia="Segoe UI" w:cs="Segoe UI"/>
+          <w:b w:val="0"/>
+          <w:bCs w:val="0"/>
+          <w:i w:val="0"/>
+          <w:iCs w:val="0"/>
+          <w:caps w:val="0"/>
+          <w:smallCaps w:val="0"/>
+          <w:noProof w:val="0"/>
+          <w:color w:val="000000" w:themeColor="text1" w:themeTint="FF" w:themeShade="FF"/>
+          <w:sz w:val="28"/>
+          <w:szCs w:val="28"/>
+          <w:lang w:val="pt-BR"/>
+        </w:rPr>
+      </w:pPr>
+    </w:p>
+    <w:p xmlns:wp14="http://schemas.microsoft.com/office/word/2010/wordml" wp14:textId="3DEEA709">
+      <w:pPr>
+        <w:spacing w:after="160" w:line="257" w:lineRule="auto"/>
+        <w:jc w:val="center"/>
+        <w:rPr>
+          <w:rFonts w:ascii="Segoe UI" w:hAnsi="Segoe UI" w:eastAsia="Segoe UI" w:cs="Segoe UI"/>
+          <w:b w:val="0"/>
+          <w:bCs w:val="0"/>
+          <w:i w:val="0"/>
+          <w:iCs w:val="0"/>
+          <w:caps w:val="0"/>
+          <w:smallCaps w:val="0"/>
+          <w:noProof w:val="0"/>
+          <w:color w:val="000000" w:themeColor="text1" w:themeTint="FF" w:themeShade="FF"/>
+          <w:sz w:val="28"/>
+          <w:szCs w:val="28"/>
+          <w:lang w:val="pt-BR"/>
+        </w:rPr>
+      </w:pPr>
+    </w:p>
+    <w:p xmlns:wp14="http://schemas.microsoft.com/office/word/2010/wordml" wp14:textId="5B47A49F">
+      <w:pPr>
+        <w:spacing w:after="160" w:line="257" w:lineRule="auto"/>
+        <w:jc w:val="center"/>
         <w:rPr>
           <w:rFonts w:ascii="Segoe UI" w:hAnsi="Segoe UI" w:eastAsia="Segoe UI" w:cs="Segoe UI"/>
           <w:b w:val="1"/>
@@ -1438,27 +2204,6 @@
           <w:szCs w:val="28"/>
           <w:lang w:val="pt-BR"/>
         </w:rPr>
-        <w:t xml:space="preserve">  </w:t>
-      </w:r>
-    </w:p>
-    <w:p xmlns:wp14="http://schemas.microsoft.com/office/word/2010/wordml" wp14:textId="4425E280">
-      <w:pPr>
-        <w:spacing w:after="160" w:line="257" w:lineRule="auto"/>
-        <w:jc w:val="center"/>
-        <w:rPr>
-          <w:rFonts w:ascii="Segoe UI" w:hAnsi="Segoe UI" w:eastAsia="Segoe UI" w:cs="Segoe UI"/>
-          <w:b w:val="0"/>
-          <w:bCs w:val="0"/>
-          <w:i w:val="0"/>
-          <w:iCs w:val="0"/>
-          <w:caps w:val="0"/>
-          <w:smallCaps w:val="0"/>
-          <w:noProof w:val="0"/>
-          <w:color w:val="000000" w:themeColor="text1" w:themeTint="FF" w:themeShade="FF"/>
-          <w:sz w:val="28"/>
-          <w:szCs w:val="28"/>
-          <w:lang w:val="pt-BR"/>
-        </w:rPr>
       </w:pPr>
       <w:r>
         <w:rPr>
@@ -1475,385 +2220,8 @@
           <w:szCs w:val="28"/>
           <w:lang w:val="pt-BR"/>
         </w:rPr>
-        <w:t xml:space="preserve"> </w:t>
+        <w:t>Entregador_Visualizando_Perfil</w:t>
       </w:r>
-    </w:p>
-    <w:p xmlns:wp14="http://schemas.microsoft.com/office/word/2010/wordml" wp14:textId="5C30376C">
-      <w:pPr>
-        <w:spacing w:after="160" w:line="257" w:lineRule="auto"/>
-        <w:jc w:val="center"/>
-        <w:rPr>
-          <w:rFonts w:ascii="Segoe UI" w:hAnsi="Segoe UI" w:eastAsia="Segoe UI" w:cs="Segoe UI"/>
-          <w:b w:val="0"/>
-          <w:bCs w:val="0"/>
-          <w:i w:val="0"/>
-          <w:iCs w:val="0"/>
-          <w:caps w:val="0"/>
-          <w:smallCaps w:val="0"/>
-          <w:noProof w:val="0"/>
-          <w:color w:val="000000" w:themeColor="text1" w:themeTint="FF" w:themeShade="FF"/>
-          <w:sz w:val="28"/>
-          <w:szCs w:val="28"/>
-          <w:lang w:val="pt-BR"/>
-        </w:rPr>
-      </w:pPr>
-    </w:p>
-    <w:p xmlns:wp14="http://schemas.microsoft.com/office/word/2010/wordml" wp14:textId="51941E56">
-      <w:pPr>
-        <w:spacing w:after="160" w:line="257" w:lineRule="auto"/>
-        <w:jc w:val="center"/>
-        <w:rPr>
-          <w:rFonts w:ascii="Segoe UI" w:hAnsi="Segoe UI" w:eastAsia="Segoe UI" w:cs="Segoe UI"/>
-          <w:b w:val="0"/>
-          <w:bCs w:val="0"/>
-          <w:i w:val="0"/>
-          <w:iCs w:val="0"/>
-          <w:caps w:val="0"/>
-          <w:smallCaps w:val="0"/>
-          <w:noProof w:val="0"/>
-          <w:color w:val="000000" w:themeColor="text1" w:themeTint="FF" w:themeShade="FF"/>
-          <w:sz w:val="28"/>
-          <w:szCs w:val="28"/>
-          <w:lang w:val="pt-BR"/>
-        </w:rPr>
-      </w:pPr>
-    </w:p>
-    <w:p xmlns:wp14="http://schemas.microsoft.com/office/word/2010/wordml" wp14:textId="4E070E3C">
-      <w:pPr>
-        <w:spacing w:after="160" w:line="257" w:lineRule="auto"/>
-        <w:jc w:val="center"/>
-        <w:rPr>
-          <w:rFonts w:ascii="Segoe UI" w:hAnsi="Segoe UI" w:eastAsia="Segoe UI" w:cs="Segoe UI"/>
-          <w:b w:val="0"/>
-          <w:bCs w:val="0"/>
-          <w:i w:val="0"/>
-          <w:iCs w:val="0"/>
-          <w:caps w:val="0"/>
-          <w:smallCaps w:val="0"/>
-          <w:noProof w:val="0"/>
-          <w:color w:val="000000" w:themeColor="text1" w:themeTint="FF" w:themeShade="FF"/>
-          <w:sz w:val="28"/>
-          <w:szCs w:val="28"/>
-          <w:lang w:val="pt-BR"/>
-        </w:rPr>
-      </w:pPr>
-    </w:p>
-    <w:p xmlns:wp14="http://schemas.microsoft.com/office/word/2010/wordml" wp14:textId="2062FDD6">
-      <w:pPr>
-        <w:spacing w:after="160" w:line="257" w:lineRule="auto"/>
-        <w:jc w:val="center"/>
-        <w:rPr>
-          <w:rFonts w:ascii="Segoe UI" w:hAnsi="Segoe UI" w:eastAsia="Segoe UI" w:cs="Segoe UI"/>
-          <w:b w:val="0"/>
-          <w:bCs w:val="0"/>
-          <w:i w:val="0"/>
-          <w:iCs w:val="0"/>
-          <w:caps w:val="0"/>
-          <w:smallCaps w:val="0"/>
-          <w:noProof w:val="0"/>
-          <w:color w:val="000000" w:themeColor="text1" w:themeTint="FF" w:themeShade="FF"/>
-          <w:sz w:val="28"/>
-          <w:szCs w:val="28"/>
-          <w:lang w:val="pt-BR"/>
-        </w:rPr>
-      </w:pPr>
-    </w:p>
-    <w:p xmlns:wp14="http://schemas.microsoft.com/office/word/2010/wordml" wp14:textId="1CD3E6B6">
-      <w:pPr>
-        <w:spacing w:after="160" w:line="257" w:lineRule="auto"/>
-        <w:jc w:val="center"/>
-        <w:rPr>
-          <w:rFonts w:ascii="Segoe UI" w:hAnsi="Segoe UI" w:eastAsia="Segoe UI" w:cs="Segoe UI"/>
-          <w:b w:val="0"/>
-          <w:bCs w:val="0"/>
-          <w:i w:val="0"/>
-          <w:iCs w:val="0"/>
-          <w:caps w:val="0"/>
-          <w:smallCaps w:val="0"/>
-          <w:noProof w:val="0"/>
-          <w:color w:val="000000" w:themeColor="text1" w:themeTint="FF" w:themeShade="FF"/>
-          <w:sz w:val="28"/>
-          <w:szCs w:val="28"/>
-          <w:lang w:val="pt-BR"/>
-        </w:rPr>
-      </w:pPr>
-    </w:p>
-    <w:p xmlns:wp14="http://schemas.microsoft.com/office/word/2010/wordml" wp14:textId="4052F564">
-      <w:pPr>
-        <w:spacing w:after="160" w:line="257" w:lineRule="auto"/>
-        <w:jc w:val="center"/>
-        <w:rPr>
-          <w:rFonts w:ascii="Segoe UI" w:hAnsi="Segoe UI" w:eastAsia="Segoe UI" w:cs="Segoe UI"/>
-          <w:b w:val="0"/>
-          <w:bCs w:val="0"/>
-          <w:i w:val="0"/>
-          <w:iCs w:val="0"/>
-          <w:caps w:val="0"/>
-          <w:smallCaps w:val="0"/>
-          <w:noProof w:val="0"/>
-          <w:color w:val="000000" w:themeColor="text1" w:themeTint="FF" w:themeShade="FF"/>
-          <w:sz w:val="28"/>
-          <w:szCs w:val="28"/>
-          <w:lang w:val="pt-BR"/>
-        </w:rPr>
-      </w:pPr>
-    </w:p>
-    <w:p xmlns:wp14="http://schemas.microsoft.com/office/word/2010/wordml" wp14:textId="2ECE0CA3">
-      <w:pPr>
-        <w:spacing w:after="160" w:line="257" w:lineRule="auto"/>
-        <w:jc w:val="center"/>
-        <w:rPr>
-          <w:rFonts w:ascii="Segoe UI" w:hAnsi="Segoe UI" w:eastAsia="Segoe UI" w:cs="Segoe UI"/>
-          <w:b w:val="0"/>
-          <w:bCs w:val="0"/>
-          <w:i w:val="0"/>
-          <w:iCs w:val="0"/>
-          <w:caps w:val="0"/>
-          <w:smallCaps w:val="0"/>
-          <w:noProof w:val="0"/>
-          <w:color w:val="000000" w:themeColor="text1" w:themeTint="FF" w:themeShade="FF"/>
-          <w:sz w:val="28"/>
-          <w:szCs w:val="28"/>
-          <w:lang w:val="pt-BR"/>
-        </w:rPr>
-      </w:pPr>
-    </w:p>
-    <w:p xmlns:wp14="http://schemas.microsoft.com/office/word/2010/wordml" wp14:textId="59E3AFFB">
-      <w:pPr>
-        <w:spacing w:after="160" w:line="257" w:lineRule="auto"/>
-        <w:jc w:val="center"/>
-        <w:rPr>
-          <w:rFonts w:ascii="Segoe UI" w:hAnsi="Segoe UI" w:eastAsia="Segoe UI" w:cs="Segoe UI"/>
-          <w:b w:val="0"/>
-          <w:bCs w:val="0"/>
-          <w:i w:val="0"/>
-          <w:iCs w:val="0"/>
-          <w:caps w:val="0"/>
-          <w:smallCaps w:val="0"/>
-          <w:noProof w:val="0"/>
-          <w:color w:val="000000" w:themeColor="text1" w:themeTint="FF" w:themeShade="FF"/>
-          <w:sz w:val="28"/>
-          <w:szCs w:val="28"/>
-          <w:lang w:val="pt-BR"/>
-        </w:rPr>
-      </w:pPr>
-    </w:p>
-    <w:p xmlns:wp14="http://schemas.microsoft.com/office/word/2010/wordml" wp14:textId="27454E00">
-      <w:pPr>
-        <w:spacing w:after="160" w:line="257" w:lineRule="auto"/>
-        <w:jc w:val="center"/>
-        <w:rPr>
-          <w:rFonts w:ascii="Segoe UI" w:hAnsi="Segoe UI" w:eastAsia="Segoe UI" w:cs="Segoe UI"/>
-          <w:b w:val="0"/>
-          <w:bCs w:val="0"/>
-          <w:i w:val="0"/>
-          <w:iCs w:val="0"/>
-          <w:caps w:val="0"/>
-          <w:smallCaps w:val="0"/>
-          <w:noProof w:val="0"/>
-          <w:color w:val="000000" w:themeColor="text1" w:themeTint="FF" w:themeShade="FF"/>
-          <w:sz w:val="28"/>
-          <w:szCs w:val="28"/>
-          <w:lang w:val="pt-BR"/>
-        </w:rPr>
-      </w:pPr>
-    </w:p>
-    <w:p xmlns:wp14="http://schemas.microsoft.com/office/word/2010/wordml" wp14:textId="415F8BD1">
-      <w:pPr>
-        <w:spacing w:after="160" w:line="257" w:lineRule="auto"/>
-        <w:jc w:val="center"/>
-        <w:rPr>
-          <w:rFonts w:ascii="Segoe UI" w:hAnsi="Segoe UI" w:eastAsia="Segoe UI" w:cs="Segoe UI"/>
-          <w:b w:val="0"/>
-          <w:bCs w:val="0"/>
-          <w:i w:val="0"/>
-          <w:iCs w:val="0"/>
-          <w:caps w:val="0"/>
-          <w:smallCaps w:val="0"/>
-          <w:noProof w:val="0"/>
-          <w:color w:val="000000" w:themeColor="text1" w:themeTint="FF" w:themeShade="FF"/>
-          <w:sz w:val="28"/>
-          <w:szCs w:val="28"/>
-          <w:lang w:val="pt-BR"/>
-        </w:rPr>
-      </w:pPr>
-    </w:p>
-    <w:p xmlns:wp14="http://schemas.microsoft.com/office/word/2010/wordml" wp14:textId="634A50A7">
-      <w:pPr>
-        <w:spacing w:after="160" w:line="257" w:lineRule="auto"/>
-        <w:jc w:val="center"/>
-        <w:rPr>
-          <w:rFonts w:ascii="Segoe UI" w:hAnsi="Segoe UI" w:eastAsia="Segoe UI" w:cs="Segoe UI"/>
-          <w:b w:val="0"/>
-          <w:bCs w:val="0"/>
-          <w:i w:val="0"/>
-          <w:iCs w:val="0"/>
-          <w:caps w:val="0"/>
-          <w:smallCaps w:val="0"/>
-          <w:noProof w:val="0"/>
-          <w:color w:val="000000" w:themeColor="text1" w:themeTint="FF" w:themeShade="FF"/>
-          <w:sz w:val="28"/>
-          <w:szCs w:val="28"/>
-          <w:lang w:val="pt-BR"/>
-        </w:rPr>
-      </w:pPr>
-    </w:p>
-    <w:p xmlns:wp14="http://schemas.microsoft.com/office/word/2010/wordml" wp14:textId="71F8A6C4">
-      <w:pPr>
-        <w:spacing w:after="160" w:line="257" w:lineRule="auto"/>
-        <w:jc w:val="center"/>
-        <w:rPr>
-          <w:rFonts w:ascii="Segoe UI" w:hAnsi="Segoe UI" w:eastAsia="Segoe UI" w:cs="Segoe UI"/>
-          <w:b w:val="0"/>
-          <w:bCs w:val="0"/>
-          <w:i w:val="0"/>
-          <w:iCs w:val="0"/>
-          <w:caps w:val="0"/>
-          <w:smallCaps w:val="0"/>
-          <w:noProof w:val="0"/>
-          <w:color w:val="000000" w:themeColor="text1" w:themeTint="FF" w:themeShade="FF"/>
-          <w:sz w:val="28"/>
-          <w:szCs w:val="28"/>
-          <w:lang w:val="pt-BR"/>
-        </w:rPr>
-      </w:pPr>
-    </w:p>
-    <w:p xmlns:wp14="http://schemas.microsoft.com/office/word/2010/wordml" wp14:textId="67FA9EEC">
-      <w:pPr>
-        <w:spacing w:after="160" w:line="257" w:lineRule="auto"/>
-        <w:jc w:val="center"/>
-        <w:rPr>
-          <w:rFonts w:ascii="Segoe UI" w:hAnsi="Segoe UI" w:eastAsia="Segoe UI" w:cs="Segoe UI"/>
-          <w:b w:val="0"/>
-          <w:bCs w:val="0"/>
-          <w:i w:val="0"/>
-          <w:iCs w:val="0"/>
-          <w:caps w:val="0"/>
-          <w:smallCaps w:val="0"/>
-          <w:noProof w:val="0"/>
-          <w:color w:val="000000" w:themeColor="text1" w:themeTint="FF" w:themeShade="FF"/>
-          <w:sz w:val="28"/>
-          <w:szCs w:val="28"/>
-          <w:lang w:val="pt-BR"/>
-        </w:rPr>
-      </w:pPr>
-    </w:p>
-    <w:p xmlns:wp14="http://schemas.microsoft.com/office/word/2010/wordml" wp14:textId="55211BE7">
-      <w:pPr>
-        <w:spacing w:after="160" w:line="257" w:lineRule="auto"/>
-        <w:jc w:val="center"/>
-        <w:rPr>
-          <w:rFonts w:ascii="Segoe UI" w:hAnsi="Segoe UI" w:eastAsia="Segoe UI" w:cs="Segoe UI"/>
-          <w:b w:val="0"/>
-          <w:bCs w:val="0"/>
-          <w:i w:val="0"/>
-          <w:iCs w:val="0"/>
-          <w:caps w:val="0"/>
-          <w:smallCaps w:val="0"/>
-          <w:noProof w:val="0"/>
-          <w:color w:val="000000" w:themeColor="text1" w:themeTint="FF" w:themeShade="FF"/>
-          <w:sz w:val="28"/>
-          <w:szCs w:val="28"/>
-          <w:lang w:val="pt-BR"/>
-        </w:rPr>
-      </w:pPr>
-    </w:p>
-    <w:p xmlns:wp14="http://schemas.microsoft.com/office/word/2010/wordml" wp14:textId="47474728">
-      <w:pPr>
-        <w:spacing w:after="160" w:line="257" w:lineRule="auto"/>
-        <w:jc w:val="center"/>
-        <w:rPr>
-          <w:rFonts w:ascii="Segoe UI" w:hAnsi="Segoe UI" w:eastAsia="Segoe UI" w:cs="Segoe UI"/>
-          <w:b w:val="0"/>
-          <w:bCs w:val="0"/>
-          <w:i w:val="0"/>
-          <w:iCs w:val="0"/>
-          <w:caps w:val="0"/>
-          <w:smallCaps w:val="0"/>
-          <w:noProof w:val="0"/>
-          <w:color w:val="000000" w:themeColor="text1" w:themeTint="FF" w:themeShade="FF"/>
-          <w:sz w:val="28"/>
-          <w:szCs w:val="28"/>
-          <w:lang w:val="pt-BR"/>
-        </w:rPr>
-      </w:pPr>
-    </w:p>
-    <w:p xmlns:wp14="http://schemas.microsoft.com/office/word/2010/wordml" wp14:textId="3DEEA709">
-      <w:pPr>
-        <w:spacing w:after="160" w:line="257" w:lineRule="auto"/>
-        <w:jc w:val="center"/>
-        <w:rPr>
-          <w:rFonts w:ascii="Segoe UI" w:hAnsi="Segoe UI" w:eastAsia="Segoe UI" w:cs="Segoe UI"/>
-          <w:b w:val="0"/>
-          <w:bCs w:val="0"/>
-          <w:i w:val="0"/>
-          <w:iCs w:val="0"/>
-          <w:caps w:val="0"/>
-          <w:smallCaps w:val="0"/>
-          <w:noProof w:val="0"/>
-          <w:color w:val="000000" w:themeColor="text1" w:themeTint="FF" w:themeShade="FF"/>
-          <w:sz w:val="28"/>
-          <w:szCs w:val="28"/>
-          <w:lang w:val="pt-BR"/>
-        </w:rPr>
-      </w:pPr>
-    </w:p>
-    <w:p xmlns:wp14="http://schemas.microsoft.com/office/word/2010/wordml" wp14:textId="3D42F9BE">
-      <w:pPr>
-        <w:spacing w:after="160" w:line="257" w:lineRule="auto"/>
-        <w:jc w:val="center"/>
-        <w:rPr>
-          <w:rFonts w:ascii="Segoe UI" w:hAnsi="Segoe UI" w:eastAsia="Segoe UI" w:cs="Segoe UI"/>
-          <w:b w:val="1"/>
-          <w:bCs w:val="1"/>
-          <w:i w:val="0"/>
-          <w:iCs w:val="0"/>
-          <w:caps w:val="0"/>
-          <w:smallCaps w:val="0"/>
-          <w:noProof w:val="0"/>
-          <w:color w:val="000000" w:themeColor="text1" w:themeTint="FF" w:themeShade="FF"/>
-          <w:sz w:val="28"/>
-          <w:szCs w:val="28"/>
-          <w:lang w:val="pt-BR"/>
-        </w:rPr>
-      </w:pPr>
-      <w:r>
-        <w:rPr>
-          <w:rFonts w:ascii="Segoe UI" w:hAnsi="Segoe UI" w:eastAsia="Segoe UI" w:cs="Segoe UI"/>
-          <w:b w:val="1"/>
-          <w:bCs w:val="1"/>
-          <w:i w:val="0"/>
-          <w:iCs w:val="0"/>
-          <w:caps w:val="0"/>
-          <w:smallCaps w:val="0"/>
-          <w:noProof w:val="0"/>
-          <w:color w:val="000000" w:themeColor="text1" w:themeTint="FF" w:themeShade="FF"/>
-          <w:sz w:val="28"/>
-          <w:szCs w:val="28"/>
-          <w:lang w:val="pt-BR"/>
-        </w:rPr>
-        <w:t>Entregador_Visualizando_O_Perfil</w:t>
-      </w:r>
-    </w:p>
-    <w:p xmlns:wp14="http://schemas.microsoft.com/office/word/2010/wordml" wp14:textId="27C48302">
-      <w:pPr>
-        <w:spacing w:after="160" w:line="257" w:lineRule="auto"/>
-        <w:jc w:val="center"/>
-        <w:rPr>
-          <w:rFonts w:ascii="Segoe UI" w:hAnsi="Segoe UI" w:eastAsia="Segoe UI" w:cs="Segoe UI"/>
-          <w:b w:val="0"/>
-          <w:bCs w:val="0"/>
-          <w:i w:val="0"/>
-          <w:iCs w:val="0"/>
-          <w:caps w:val="0"/>
-          <w:smallCaps w:val="0"/>
-          <w:noProof w:val="0"/>
-          <w:color w:val="000000" w:themeColor="text1" w:themeTint="FF" w:themeShade="FF"/>
-          <w:sz w:val="28"/>
-          <w:szCs w:val="28"/>
-          <w:lang w:val="pt-BR"/>
-        </w:rPr>
-      </w:pPr>
     </w:p>
     <w:p xmlns:wp14="http://schemas.microsoft.com/office/word/2010/wordml" wp14:textId="1A8656E5">
       <w:pPr>
@@ -2351,8 +2719,9 @@
         <w:t>PROTÓTIPO</w:t>
       </w:r>
     </w:p>
-    <w:p xmlns:wp14="http://schemas.microsoft.com/office/word/2010/wordml" wp14:textId="24DE6E09">
-      <w:pPr>
+    <w:p xmlns:wp14="http://schemas.microsoft.com/office/word/2010/wordml" wp14:textId="5C1D88BC">
+      <w:pPr>
+        <w:pStyle w:val="Normal"/>
         <w:spacing w:after="160" w:line="257" w:lineRule="auto"/>
         <w:jc w:val="left"/>
         <w:rPr>
@@ -2371,6 +2740,49 @@
         </w:rPr>
       </w:pPr>
       <w:r>
+        <w:drawing>
+          <wp:inline xmlns:wp14="http://schemas.microsoft.com/office/word/2010/wordprocessingDrawing" wp14:editId="09FD58CB" wp14:anchorId="27C6008A">
+            <wp:extent cx="1831500" cy="3960000"/>
+            <wp:effectExtent l="0" t="0" r="0" b="0"/>
+            <wp:docPr id="1218622226" name="" title=""/>
+            <wp:cNvGraphicFramePr>
+              <a:graphicFrameLocks noChangeAspect="1"/>
+            </wp:cNvGraphicFramePr>
+            <a:graphic>
+              <a:graphicData uri="http://schemas.openxmlformats.org/drawingml/2006/picture">
+                <pic:pic>
+                  <pic:nvPicPr>
+                    <pic:cNvPr id="0" name=""/>
+                    <pic:cNvPicPr/>
+                  </pic:nvPicPr>
+                  <pic:blipFill>
+                    <a:blip r:embed="R6bd3eb1aa5484279">
+                      <a:extLst>
+                        <a:ext xmlns:a="http://schemas.openxmlformats.org/drawingml/2006/main" uri="{28A0092B-C50C-407E-A947-70E740481C1C}">
+                          <a14:useLocalDpi val="0"/>
+                        </a:ext>
+                      </a:extLst>
+                    </a:blip>
+                    <a:stretch>
+                      <a:fillRect/>
+                    </a:stretch>
+                  </pic:blipFill>
+                  <pic:spPr>
+                    <a:xfrm>
+                      <a:off x="0" y="0"/>
+                      <a:ext cx="1831500" cy="3960000"/>
+                    </a:xfrm>
+                    <a:prstGeom prst="rect">
+                      <a:avLst/>
+                    </a:prstGeom>
+                  </pic:spPr>
+                </pic:pic>
+              </a:graphicData>
+            </a:graphic>
+          </wp:inline>
+        </w:drawing>
+      </w:r>
+      <w:r>
         <w:rPr>
           <w:rFonts w:ascii="Segoe UI" w:hAnsi="Segoe UI" w:eastAsia="Segoe UI" w:cs="Segoe UI"/>
           <w:b w:val="0"/>
@@ -2385,7 +2797,7 @@
           <w:szCs w:val="22"/>
           <w:lang w:val="pt-BR"/>
         </w:rPr>
-        <w:t xml:space="preserve">                                                  </w:t>
+        <w:t xml:space="preserve">                                       </w:t>
       </w:r>
     </w:p>
     <w:p xmlns:wp14="http://schemas.microsoft.com/office/word/2010/wordml" wp14:textId="673BC746">
@@ -3313,7 +3725,20 @@
                 <w:szCs w:val="24"/>
                 <w:lang w:val="pt-BR"/>
               </w:rPr>
-              <w:t>pagina de perfil é aberta</w:t>
+              <w:t>página</w:t>
+            </w:r>
+            <w:r>
+              <w:rPr>
+                <w:b w:val="0"/>
+                <w:bCs w:val="0"/>
+                <w:i w:val="0"/>
+                <w:iCs w:val="0"/>
+                <w:color w:val="000000" w:themeColor="text1" w:themeTint="FF" w:themeShade="FF"/>
+                <w:sz w:val="24"/>
+                <w:szCs w:val="24"/>
+                <w:lang w:val="pt-BR"/>
+              </w:rPr>
+              <w:t xml:space="preserve"> de perfil é aberta</w:t>
             </w:r>
           </w:p>
         </w:tc>

</xml_diff>